<commit_message>
menambahkan report daily scrum meeting
</commit_message>
<xml_diff>
--- a/Laporan UTS Agile.docx
+++ b/Laporan UTS Agile.docx
@@ -270,29 +270,7 @@
           <w:sz w:val="26"/>
           <w:szCs w:val="26"/>
         </w:rPr>
-        <w:t xml:space="preserve">Grace Loreta </w:t>
-      </w:r>
-      <w:proofErr w:type="spellStart"/>
-      <w:r>
-        <w:rPr>
-          <w:rFonts w:ascii="Cambria" w:hAnsi="Cambria"/>
-          <w:b/>
-          <w:bCs/>
-          <w:sz w:val="26"/>
-          <w:szCs w:val="26"/>
-        </w:rPr>
-        <w:t>Sianipar</w:t>
-      </w:r>
-      <w:proofErr w:type="spellEnd"/>
-      <w:r>
-        <w:rPr>
-          <w:rFonts w:ascii="Cambria" w:hAnsi="Cambria"/>
-          <w:b/>
-          <w:bCs/>
-          <w:sz w:val="26"/>
-          <w:szCs w:val="26"/>
-        </w:rPr>
-        <w:t xml:space="preserve"> (211112317)</w:t>
+        <w:t>Grace Loreta Sianipar (211112317)</w:t>
       </w:r>
     </w:p>
     <w:p>
@@ -8564,11 +8542,19 @@
                 <w:rFonts w:ascii="Cambria" w:hAnsi="Cambria"/>
               </w:rPr>
             </w:pPr>
-            <w:r>
-              <w:rPr>
-                <w:rFonts w:ascii="Cambria" w:hAnsi="Cambria"/>
-              </w:rPr>
-              <w:t xml:space="preserve">Esi, Grace, </w:t>
+            <w:proofErr w:type="spellStart"/>
+            <w:r>
+              <w:rPr>
+                <w:rFonts w:ascii="Cambria" w:hAnsi="Cambria"/>
+              </w:rPr>
+              <w:t>Esi</w:t>
+            </w:r>
+            <w:proofErr w:type="spellEnd"/>
+            <w:r>
+              <w:rPr>
+                <w:rFonts w:ascii="Cambria" w:hAnsi="Cambria"/>
+              </w:rPr>
+              <w:t xml:space="preserve">, Grace, </w:t>
             </w:r>
             <w:proofErr w:type="spellStart"/>
             <w:r>
@@ -8742,13 +8728,7 @@
               <w:rPr>
                 <w:rFonts w:ascii="Cambria" w:hAnsi="Cambria"/>
               </w:rPr>
-              <w:t xml:space="preserve"> </w:t>
-            </w:r>
-            <w:r>
-              <w:rPr>
-                <w:rFonts w:ascii="Cambria" w:hAnsi="Cambria"/>
-              </w:rPr>
-              <w:t xml:space="preserve">[PRODUCT OWNER] </w:t>
+              <w:t xml:space="preserve"> [PRODUCT OWNER] </w:t>
             </w:r>
             <w:proofErr w:type="spellStart"/>
             <w:r>
@@ -8938,11 +8918,19 @@
                 <w:rFonts w:ascii="Cambria" w:hAnsi="Cambria"/>
               </w:rPr>
             </w:pPr>
-            <w:r>
-              <w:rPr>
-                <w:rFonts w:ascii="Cambria" w:hAnsi="Cambria"/>
-              </w:rPr>
-              <w:t xml:space="preserve">Esi, Grace, </w:t>
+            <w:proofErr w:type="spellStart"/>
+            <w:r>
+              <w:rPr>
+                <w:rFonts w:ascii="Cambria" w:hAnsi="Cambria"/>
+              </w:rPr>
+              <w:t>Esi</w:t>
+            </w:r>
+            <w:proofErr w:type="spellEnd"/>
+            <w:r>
+              <w:rPr>
+                <w:rFonts w:ascii="Cambria" w:hAnsi="Cambria"/>
+              </w:rPr>
+              <w:t xml:space="preserve">, Grace, </w:t>
             </w:r>
             <w:proofErr w:type="spellStart"/>
             <w:r>
@@ -11121,13 +11109,7 @@
               <w:rPr>
                 <w:rFonts w:ascii="Cambria" w:hAnsi="Cambria"/>
               </w:rPr>
-              <w:t xml:space="preserve">       </w:t>
-            </w:r>
-            <w:r>
-              <w:rPr>
-                <w:rFonts w:ascii="Cambria" w:hAnsi="Cambria"/>
-              </w:rPr>
-              <w:t>(Collab)</w:t>
+              <w:t xml:space="preserve">       (Collab)</w:t>
             </w:r>
           </w:p>
         </w:tc>
@@ -11581,13 +11563,7 @@
               <w:rPr>
                 <w:rFonts w:ascii="Cambria" w:hAnsi="Cambria"/>
               </w:rPr>
-              <w:t xml:space="preserve">     </w:t>
-            </w:r>
-            <w:r>
-              <w:rPr>
-                <w:rFonts w:ascii="Cambria" w:hAnsi="Cambria"/>
-              </w:rPr>
-              <w:t>(Collab)</w:t>
+              <w:t xml:space="preserve">     (Collab)</w:t>
             </w:r>
           </w:p>
           <w:p>
@@ -12160,13 +12136,7 @@
               <w:rPr>
                 <w:rFonts w:ascii="Cambria" w:hAnsi="Cambria"/>
               </w:rPr>
-              <w:t xml:space="preserve">     </w:t>
-            </w:r>
-            <w:r>
-              <w:rPr>
-                <w:rFonts w:ascii="Cambria" w:hAnsi="Cambria"/>
-              </w:rPr>
-              <w:t>(Collab)</w:t>
+              <w:t xml:space="preserve">     (Collab)</w:t>
             </w:r>
           </w:p>
         </w:tc>
@@ -12576,13 +12546,7 @@
               <w:rPr>
                 <w:rFonts w:ascii="Cambria" w:hAnsi="Cambria"/>
               </w:rPr>
-              <w:t xml:space="preserve"> </w:t>
-            </w:r>
-            <w:r>
-              <w:rPr>
-                <w:rFonts w:ascii="Cambria" w:hAnsi="Cambria"/>
-              </w:rPr>
-              <w:t xml:space="preserve">[CUSTOMER] </w:t>
+              <w:t xml:space="preserve"> [CUSTOMER] </w:t>
             </w:r>
             <w:proofErr w:type="spellStart"/>
             <w:r>
@@ -12872,11 +12836,19 @@
                 <w:rFonts w:ascii="Cambria" w:hAnsi="Cambria"/>
               </w:rPr>
             </w:pPr>
-            <w:r>
-              <w:rPr>
-                <w:rFonts w:ascii="Cambria" w:hAnsi="Cambria"/>
-              </w:rPr>
-              <w:t xml:space="preserve">Esi, Grace, </w:t>
+            <w:proofErr w:type="spellStart"/>
+            <w:r>
+              <w:rPr>
+                <w:rFonts w:ascii="Cambria" w:hAnsi="Cambria"/>
+              </w:rPr>
+              <w:t>Esi</w:t>
+            </w:r>
+            <w:proofErr w:type="spellEnd"/>
+            <w:r>
+              <w:rPr>
+                <w:rFonts w:ascii="Cambria" w:hAnsi="Cambria"/>
+              </w:rPr>
+              <w:t xml:space="preserve">, Grace, </w:t>
             </w:r>
             <w:proofErr w:type="spellStart"/>
             <w:r>
@@ -13381,11 +13353,19 @@
                 <w:rFonts w:ascii="Cambria" w:hAnsi="Cambria"/>
               </w:rPr>
             </w:pPr>
-            <w:r>
-              <w:rPr>
-                <w:rFonts w:ascii="Cambria" w:hAnsi="Cambria"/>
-              </w:rPr>
-              <w:t xml:space="preserve">Esi, Grace, </w:t>
+            <w:proofErr w:type="spellStart"/>
+            <w:r>
+              <w:rPr>
+                <w:rFonts w:ascii="Cambria" w:hAnsi="Cambria"/>
+              </w:rPr>
+              <w:t>Esi</w:t>
+            </w:r>
+            <w:proofErr w:type="spellEnd"/>
+            <w:r>
+              <w:rPr>
+                <w:rFonts w:ascii="Cambria" w:hAnsi="Cambria"/>
+              </w:rPr>
+              <w:t xml:space="preserve">, Grace, </w:t>
             </w:r>
             <w:proofErr w:type="spellStart"/>
             <w:r>
@@ -13856,11 +13836,19 @@
                 <w:rFonts w:ascii="Cambria" w:hAnsi="Cambria"/>
               </w:rPr>
             </w:pPr>
-            <w:r>
-              <w:rPr>
-                <w:rFonts w:ascii="Cambria" w:hAnsi="Cambria"/>
-              </w:rPr>
-              <w:t xml:space="preserve">Esi, Grace, </w:t>
+            <w:proofErr w:type="spellStart"/>
+            <w:r>
+              <w:rPr>
+                <w:rFonts w:ascii="Cambria" w:hAnsi="Cambria"/>
+              </w:rPr>
+              <w:t>Esi</w:t>
+            </w:r>
+            <w:proofErr w:type="spellEnd"/>
+            <w:r>
+              <w:rPr>
+                <w:rFonts w:ascii="Cambria" w:hAnsi="Cambria"/>
+              </w:rPr>
+              <w:t xml:space="preserve">, Grace, </w:t>
             </w:r>
             <w:proofErr w:type="spellStart"/>
             <w:r>
@@ -14265,11 +14253,19 @@
                 <w:rFonts w:ascii="Cambria" w:hAnsi="Cambria"/>
               </w:rPr>
             </w:pPr>
-            <w:r>
-              <w:rPr>
-                <w:rFonts w:ascii="Cambria" w:hAnsi="Cambria"/>
-              </w:rPr>
-              <w:t xml:space="preserve">Esi, Grace, </w:t>
+            <w:proofErr w:type="spellStart"/>
+            <w:r>
+              <w:rPr>
+                <w:rFonts w:ascii="Cambria" w:hAnsi="Cambria"/>
+              </w:rPr>
+              <w:t>Esi</w:t>
+            </w:r>
+            <w:proofErr w:type="spellEnd"/>
+            <w:r>
+              <w:rPr>
+                <w:rFonts w:ascii="Cambria" w:hAnsi="Cambria"/>
+              </w:rPr>
+              <w:t xml:space="preserve">, Grace, </w:t>
             </w:r>
             <w:proofErr w:type="spellStart"/>
             <w:r>
@@ -14994,11 +14990,19 @@
                 <w:rFonts w:ascii="Cambria" w:hAnsi="Cambria"/>
               </w:rPr>
             </w:pPr>
-            <w:r>
-              <w:rPr>
-                <w:rFonts w:ascii="Cambria" w:hAnsi="Cambria"/>
-              </w:rPr>
-              <w:t xml:space="preserve">Esi, Grace, </w:t>
+            <w:proofErr w:type="spellStart"/>
+            <w:r>
+              <w:rPr>
+                <w:rFonts w:ascii="Cambria" w:hAnsi="Cambria"/>
+              </w:rPr>
+              <w:t>Esi</w:t>
+            </w:r>
+            <w:proofErr w:type="spellEnd"/>
+            <w:r>
+              <w:rPr>
+                <w:rFonts w:ascii="Cambria" w:hAnsi="Cambria"/>
+              </w:rPr>
+              <w:t xml:space="preserve">, Grace, </w:t>
             </w:r>
             <w:proofErr w:type="spellStart"/>
             <w:r>
@@ -15129,6 +15133,2224 @@
         </w:rPr>
       </w:pPr>
     </w:p>
+    <w:p>
+      <w:pPr>
+        <w:rPr>
+          <w:rFonts w:ascii="Cambria" w:hAnsi="Cambria"/>
+        </w:rPr>
+      </w:pPr>
+    </w:p>
+    <w:p>
+      <w:pPr>
+        <w:rPr>
+          <w:rFonts w:ascii="Cambria" w:hAnsi="Cambria"/>
+        </w:rPr>
+      </w:pPr>
+    </w:p>
+    <w:p>
+      <w:pPr>
+        <w:rPr>
+          <w:rFonts w:ascii="Cambria" w:hAnsi="Cambria"/>
+        </w:rPr>
+      </w:pPr>
+    </w:p>
+    <w:p>
+      <w:pPr>
+        <w:rPr>
+          <w:rFonts w:ascii="Cambria" w:hAnsi="Cambria"/>
+        </w:rPr>
+      </w:pPr>
+    </w:p>
+    <w:p>
+      <w:pPr>
+        <w:rPr>
+          <w:rFonts w:ascii="Cambria" w:hAnsi="Cambria"/>
+        </w:rPr>
+      </w:pPr>
+    </w:p>
+    <w:p>
+      <w:pPr>
+        <w:rPr>
+          <w:rFonts w:ascii="Cambria" w:hAnsi="Cambria"/>
+        </w:rPr>
+      </w:pPr>
+    </w:p>
+    <w:p>
+      <w:pPr>
+        <w:rPr>
+          <w:rFonts w:ascii="Cambria" w:hAnsi="Cambria"/>
+        </w:rPr>
+      </w:pPr>
+    </w:p>
+    <w:p>
+      <w:pPr>
+        <w:rPr>
+          <w:rFonts w:ascii="Cambria" w:hAnsi="Cambria"/>
+        </w:rPr>
+      </w:pPr>
+    </w:p>
+    <w:p>
+      <w:pPr>
+        <w:rPr>
+          <w:rFonts w:ascii="Cambria" w:hAnsi="Cambria"/>
+        </w:rPr>
+      </w:pPr>
+    </w:p>
+    <w:p>
+      <w:pPr>
+        <w:rPr>
+          <w:rFonts w:ascii="Cambria" w:hAnsi="Cambria"/>
+        </w:rPr>
+      </w:pPr>
+    </w:p>
+    <w:p>
+      <w:pPr>
+        <w:rPr>
+          <w:rFonts w:ascii="Cambria" w:hAnsi="Cambria"/>
+        </w:rPr>
+      </w:pPr>
+    </w:p>
+    <w:p>
+      <w:pPr>
+        <w:rPr>
+          <w:rFonts w:ascii="Cambria" w:hAnsi="Cambria"/>
+        </w:rPr>
+      </w:pPr>
+    </w:p>
+    <w:p>
+      <w:pPr>
+        <w:rPr>
+          <w:rFonts w:ascii="Cambria" w:hAnsi="Cambria"/>
+        </w:rPr>
+      </w:pPr>
+    </w:p>
+    <w:p>
+      <w:pPr>
+        <w:rPr>
+          <w:rFonts w:ascii="Cambria" w:hAnsi="Cambria"/>
+        </w:rPr>
+      </w:pPr>
+    </w:p>
+    <w:p>
+      <w:pPr>
+        <w:rPr>
+          <w:rFonts w:ascii="Cambria" w:hAnsi="Cambria"/>
+        </w:rPr>
+      </w:pPr>
+    </w:p>
+    <w:p>
+      <w:pPr>
+        <w:rPr>
+          <w:rFonts w:ascii="Cambria" w:hAnsi="Cambria"/>
+        </w:rPr>
+      </w:pPr>
+    </w:p>
+    <w:p>
+      <w:pPr>
+        <w:rPr>
+          <w:rFonts w:ascii="Cambria" w:hAnsi="Cambria"/>
+        </w:rPr>
+      </w:pPr>
+    </w:p>
+    <w:p>
+      <w:pPr>
+        <w:rPr>
+          <w:rFonts w:ascii="Cambria" w:hAnsi="Cambria"/>
+        </w:rPr>
+      </w:pPr>
+    </w:p>
+    <w:p>
+      <w:pPr>
+        <w:rPr>
+          <w:rFonts w:ascii="Cambria" w:hAnsi="Cambria"/>
+        </w:rPr>
+      </w:pPr>
+    </w:p>
+    <w:p>
+      <w:pPr>
+        <w:rPr>
+          <w:rFonts w:ascii="Cambria" w:hAnsi="Cambria"/>
+        </w:rPr>
+      </w:pPr>
+    </w:p>
+    <w:p>
+      <w:pPr>
+        <w:rPr>
+          <w:rFonts w:ascii="Cambria" w:hAnsi="Cambria"/>
+        </w:rPr>
+      </w:pPr>
+    </w:p>
+    <w:p>
+      <w:pPr>
+        <w:rPr>
+          <w:rFonts w:ascii="Cambria" w:hAnsi="Cambria"/>
+        </w:rPr>
+      </w:pPr>
+    </w:p>
+    <w:p>
+      <w:pPr>
+        <w:rPr>
+          <w:rFonts w:ascii="Cambria" w:hAnsi="Cambria"/>
+        </w:rPr>
+      </w:pPr>
+    </w:p>
+    <w:p>
+      <w:pPr>
+        <w:pStyle w:val="Heading2"/>
+        <w:numPr>
+          <w:ilvl w:val="0"/>
+          <w:numId w:val="2"/>
+        </w:numPr>
+        <w:rPr>
+          <w:rFonts w:ascii="Cambria" w:hAnsi="Cambria" w:cs="Segoe UI"/>
+          <w:b/>
+          <w:bCs/>
+          <w:color w:val="000000" w:themeColor="text1"/>
+        </w:rPr>
+      </w:pPr>
+      <w:r>
+        <w:rPr>
+          <w:rFonts w:ascii="Cambria" w:hAnsi="Cambria" w:cs="Segoe UI"/>
+          <w:b/>
+          <w:bCs/>
+          <w:color w:val="000000" w:themeColor="text1"/>
+        </w:rPr>
+        <w:lastRenderedPageBreak/>
+        <w:t>Report Daily Scrum Meeting</w:t>
+      </w:r>
+    </w:p>
+    <w:p>
+      <w:pPr>
+        <w:rPr>
+          <w:rFonts w:ascii="Cambria" w:hAnsi="Cambria"/>
+        </w:rPr>
+      </w:pPr>
+    </w:p>
+    <w:p>
+      <w:pPr>
+        <w:ind w:firstLine="360"/>
+        <w:rPr>
+          <w:rFonts w:ascii="Cambria" w:hAnsi="Cambria"/>
+        </w:rPr>
+      </w:pPr>
+      <w:r>
+        <w:rPr>
+          <w:rFonts w:ascii="Cambria" w:hAnsi="Cambria"/>
+        </w:rPr>
+        <w:t xml:space="preserve">Report Daily Scrum Meeting </w:t>
+      </w:r>
+      <w:proofErr w:type="spellStart"/>
+      <w:r>
+        <w:rPr>
+          <w:rFonts w:ascii="Cambria" w:hAnsi="Cambria"/>
+        </w:rPr>
+        <w:t>adalah</w:t>
+      </w:r>
+      <w:proofErr w:type="spellEnd"/>
+      <w:r>
+        <w:rPr>
+          <w:rFonts w:ascii="Cambria" w:hAnsi="Cambria"/>
+        </w:rPr>
+        <w:t xml:space="preserve"> </w:t>
+      </w:r>
+      <w:proofErr w:type="spellStart"/>
+      <w:r>
+        <w:rPr>
+          <w:rFonts w:ascii="Cambria" w:hAnsi="Cambria"/>
+        </w:rPr>
+        <w:t>laporan</w:t>
+      </w:r>
+      <w:proofErr w:type="spellEnd"/>
+      <w:r>
+        <w:rPr>
+          <w:rFonts w:ascii="Cambria" w:hAnsi="Cambria"/>
+        </w:rPr>
+        <w:t xml:space="preserve"> </w:t>
+      </w:r>
+      <w:proofErr w:type="spellStart"/>
+      <w:r>
+        <w:rPr>
+          <w:rFonts w:ascii="Cambria" w:hAnsi="Cambria"/>
+        </w:rPr>
+        <w:t>singkat</w:t>
+      </w:r>
+      <w:proofErr w:type="spellEnd"/>
+      <w:r>
+        <w:rPr>
+          <w:rFonts w:ascii="Cambria" w:hAnsi="Cambria"/>
+        </w:rPr>
+        <w:t xml:space="preserve"> yang </w:t>
+      </w:r>
+      <w:proofErr w:type="spellStart"/>
+      <w:r>
+        <w:rPr>
+          <w:rFonts w:ascii="Cambria" w:hAnsi="Cambria"/>
+        </w:rPr>
+        <w:t>dibuat</w:t>
+      </w:r>
+      <w:proofErr w:type="spellEnd"/>
+      <w:r>
+        <w:rPr>
+          <w:rFonts w:ascii="Cambria" w:hAnsi="Cambria"/>
+        </w:rPr>
+        <w:t xml:space="preserve"> </w:t>
+      </w:r>
+      <w:proofErr w:type="spellStart"/>
+      <w:r>
+        <w:rPr>
+          <w:rFonts w:ascii="Cambria" w:hAnsi="Cambria"/>
+        </w:rPr>
+        <w:t>setiap</w:t>
+      </w:r>
+      <w:proofErr w:type="spellEnd"/>
+      <w:r>
+        <w:rPr>
+          <w:rFonts w:ascii="Cambria" w:hAnsi="Cambria"/>
+        </w:rPr>
+        <w:t xml:space="preserve"> </w:t>
+      </w:r>
+      <w:proofErr w:type="spellStart"/>
+      <w:r>
+        <w:rPr>
+          <w:rFonts w:ascii="Cambria" w:hAnsi="Cambria"/>
+        </w:rPr>
+        <w:t>hari</w:t>
+      </w:r>
+      <w:proofErr w:type="spellEnd"/>
+      <w:r>
+        <w:rPr>
+          <w:rFonts w:ascii="Cambria" w:hAnsi="Cambria"/>
+        </w:rPr>
+        <w:t xml:space="preserve"> oleh </w:t>
+      </w:r>
+      <w:proofErr w:type="spellStart"/>
+      <w:r>
+        <w:rPr>
+          <w:rFonts w:ascii="Cambria" w:hAnsi="Cambria"/>
+        </w:rPr>
+        <w:t>setiap</w:t>
+      </w:r>
+      <w:proofErr w:type="spellEnd"/>
+      <w:r>
+        <w:rPr>
+          <w:rFonts w:ascii="Cambria" w:hAnsi="Cambria"/>
+        </w:rPr>
+        <w:t xml:space="preserve"> </w:t>
+      </w:r>
+      <w:proofErr w:type="spellStart"/>
+      <w:r>
+        <w:rPr>
+          <w:rFonts w:ascii="Cambria" w:hAnsi="Cambria"/>
+        </w:rPr>
+        <w:t>anggota</w:t>
+      </w:r>
+      <w:proofErr w:type="spellEnd"/>
+      <w:r>
+        <w:rPr>
+          <w:rFonts w:ascii="Cambria" w:hAnsi="Cambria"/>
+        </w:rPr>
+        <w:t xml:space="preserve"> </w:t>
+      </w:r>
+      <w:proofErr w:type="spellStart"/>
+      <w:r>
+        <w:rPr>
+          <w:rFonts w:ascii="Cambria" w:hAnsi="Cambria"/>
+        </w:rPr>
+        <w:t>tim</w:t>
+      </w:r>
+      <w:proofErr w:type="spellEnd"/>
+      <w:r>
+        <w:rPr>
+          <w:rFonts w:ascii="Cambria" w:hAnsi="Cambria"/>
+        </w:rPr>
+        <w:t xml:space="preserve"> pada proses </w:t>
+      </w:r>
+      <w:proofErr w:type="spellStart"/>
+      <w:r>
+        <w:rPr>
+          <w:rFonts w:ascii="Cambria" w:hAnsi="Cambria"/>
+        </w:rPr>
+        <w:t>pengembangan</w:t>
+      </w:r>
+      <w:proofErr w:type="spellEnd"/>
+      <w:r>
+        <w:rPr>
+          <w:rFonts w:ascii="Cambria" w:hAnsi="Cambria"/>
+        </w:rPr>
+        <w:t xml:space="preserve"> </w:t>
+      </w:r>
+      <w:proofErr w:type="spellStart"/>
+      <w:r>
+        <w:rPr>
+          <w:rFonts w:ascii="Cambria" w:hAnsi="Cambria"/>
+        </w:rPr>
+        <w:t>perangkat</w:t>
+      </w:r>
+      <w:proofErr w:type="spellEnd"/>
+      <w:r>
+        <w:rPr>
+          <w:rFonts w:ascii="Cambria" w:hAnsi="Cambria"/>
+        </w:rPr>
+        <w:t xml:space="preserve"> </w:t>
+      </w:r>
+      <w:proofErr w:type="spellStart"/>
+      <w:r>
+        <w:rPr>
+          <w:rFonts w:ascii="Cambria" w:hAnsi="Cambria"/>
+        </w:rPr>
+        <w:t>lunak</w:t>
+      </w:r>
+      <w:proofErr w:type="spellEnd"/>
+      <w:r>
+        <w:rPr>
+          <w:rFonts w:ascii="Cambria" w:hAnsi="Cambria"/>
+        </w:rPr>
+        <w:t xml:space="preserve"> </w:t>
+      </w:r>
+      <w:proofErr w:type="spellStart"/>
+      <w:r>
+        <w:rPr>
+          <w:rFonts w:ascii="Cambria" w:hAnsi="Cambria"/>
+        </w:rPr>
+        <w:t>atau</w:t>
+      </w:r>
+      <w:proofErr w:type="spellEnd"/>
+      <w:r>
+        <w:rPr>
+          <w:rFonts w:ascii="Cambria" w:hAnsi="Cambria"/>
+        </w:rPr>
+        <w:t xml:space="preserve"> </w:t>
+      </w:r>
+      <w:proofErr w:type="spellStart"/>
+      <w:r>
+        <w:rPr>
+          <w:rFonts w:ascii="Cambria" w:hAnsi="Cambria"/>
+        </w:rPr>
+        <w:t>proyek</w:t>
+      </w:r>
+      <w:proofErr w:type="spellEnd"/>
+      <w:r>
+        <w:rPr>
+          <w:rFonts w:ascii="Cambria" w:hAnsi="Cambria"/>
+        </w:rPr>
+        <w:t xml:space="preserve"> </w:t>
+      </w:r>
+      <w:proofErr w:type="spellStart"/>
+      <w:r>
+        <w:rPr>
+          <w:rFonts w:ascii="Cambria" w:hAnsi="Cambria"/>
+        </w:rPr>
+        <w:t>lainnya</w:t>
+      </w:r>
+      <w:proofErr w:type="spellEnd"/>
+      <w:r>
+        <w:rPr>
+          <w:rFonts w:ascii="Cambria" w:hAnsi="Cambria"/>
+        </w:rPr>
+        <w:t xml:space="preserve"> yang </w:t>
+      </w:r>
+      <w:proofErr w:type="spellStart"/>
+      <w:r>
+        <w:rPr>
+          <w:rFonts w:ascii="Cambria" w:hAnsi="Cambria"/>
+        </w:rPr>
+        <w:t>mengadopsi</w:t>
+      </w:r>
+      <w:proofErr w:type="spellEnd"/>
+      <w:r>
+        <w:rPr>
+          <w:rFonts w:ascii="Cambria" w:hAnsi="Cambria"/>
+        </w:rPr>
+        <w:t xml:space="preserve"> </w:t>
+      </w:r>
+      <w:proofErr w:type="spellStart"/>
+      <w:r>
+        <w:rPr>
+          <w:rFonts w:ascii="Cambria" w:hAnsi="Cambria"/>
+        </w:rPr>
+        <w:t>metode</w:t>
+      </w:r>
+      <w:proofErr w:type="spellEnd"/>
+      <w:r>
+        <w:rPr>
+          <w:rFonts w:ascii="Cambria" w:hAnsi="Cambria"/>
+        </w:rPr>
+        <w:t xml:space="preserve"> Agile.</w:t>
+      </w:r>
+    </w:p>
+    <w:p>
+      <w:pPr>
+        <w:rPr>
+          <w:rFonts w:ascii="Cambria" w:hAnsi="Cambria"/>
+        </w:rPr>
+      </w:pPr>
+      <w:r>
+        <w:rPr>
+          <w:rFonts w:ascii="Cambria" w:hAnsi="Cambria"/>
+        </w:rPr>
+        <w:t>Report Daily Scrum Meeting</w:t>
+      </w:r>
+    </w:p>
+    <w:tbl>
+      <w:tblPr>
+        <w:tblStyle w:val="TableGrid"/>
+        <w:tblW w:w="0" w:type="auto"/>
+        <w:tblLook w:val="04A0" w:firstRow="1" w:lastRow="0" w:firstColumn="1" w:lastColumn="0" w:noHBand="0" w:noVBand="1"/>
+      </w:tblPr>
+      <w:tblGrid>
+        <w:gridCol w:w="1175"/>
+        <w:gridCol w:w="1142"/>
+        <w:gridCol w:w="1610"/>
+        <w:gridCol w:w="1455"/>
+        <w:gridCol w:w="1701"/>
+        <w:gridCol w:w="1825"/>
+      </w:tblGrid>
+      <w:tr>
+        <w:tc>
+          <w:tcPr>
+            <w:tcW w:w="1175" w:type="dxa"/>
+            <w:shd w:val="clear" w:color="auto" w:fill="8EAADB" w:themeFill="accent1" w:themeFillTint="99"/>
+          </w:tcPr>
+          <w:p>
+            <w:pPr>
+              <w:jc w:val="center"/>
+              <w:rPr>
+                <w:rFonts w:ascii="Cambria" w:hAnsi="Cambria"/>
+              </w:rPr>
+            </w:pPr>
+            <w:r>
+              <w:rPr>
+                <w:rFonts w:ascii="Cambria" w:hAnsi="Cambria"/>
+              </w:rPr>
+              <w:t xml:space="preserve">Nama </w:t>
+            </w:r>
+            <w:proofErr w:type="spellStart"/>
+            <w:r>
+              <w:rPr>
+                <w:rFonts w:ascii="Cambria" w:hAnsi="Cambria"/>
+              </w:rPr>
+              <w:t>Anggota</w:t>
+            </w:r>
+            <w:proofErr w:type="spellEnd"/>
+            <w:r>
+              <w:rPr>
+                <w:rFonts w:ascii="Cambria" w:hAnsi="Cambria"/>
+              </w:rPr>
+              <w:t xml:space="preserve"> Tim</w:t>
+            </w:r>
+          </w:p>
+        </w:tc>
+        <w:tc>
+          <w:tcPr>
+            <w:tcW w:w="1142" w:type="dxa"/>
+            <w:shd w:val="clear" w:color="auto" w:fill="8EAADB" w:themeFill="accent1" w:themeFillTint="99"/>
+          </w:tcPr>
+          <w:p>
+            <w:pPr>
+              <w:jc w:val="center"/>
+              <w:rPr>
+                <w:rFonts w:ascii="Cambria" w:hAnsi="Cambria"/>
+              </w:rPr>
+            </w:pPr>
+            <w:proofErr w:type="spellStart"/>
+            <w:r>
+              <w:rPr>
+                <w:rFonts w:ascii="Cambria" w:hAnsi="Cambria"/>
+              </w:rPr>
+              <w:t>Tanggal</w:t>
+            </w:r>
+            <w:proofErr w:type="spellEnd"/>
+          </w:p>
+        </w:tc>
+        <w:tc>
+          <w:tcPr>
+            <w:tcW w:w="1610" w:type="dxa"/>
+            <w:shd w:val="clear" w:color="auto" w:fill="8EAADB" w:themeFill="accent1" w:themeFillTint="99"/>
+          </w:tcPr>
+          <w:p>
+            <w:pPr>
+              <w:jc w:val="center"/>
+              <w:rPr>
+                <w:rFonts w:ascii="Cambria" w:hAnsi="Cambria"/>
+              </w:rPr>
+            </w:pPr>
+            <w:proofErr w:type="spellStart"/>
+            <w:r>
+              <w:rPr>
+                <w:rFonts w:ascii="Cambria" w:hAnsi="Cambria"/>
+              </w:rPr>
+              <w:t>Apa</w:t>
+            </w:r>
+            <w:proofErr w:type="spellEnd"/>
+            <w:r>
+              <w:rPr>
+                <w:rFonts w:ascii="Cambria" w:hAnsi="Cambria"/>
+              </w:rPr>
+              <w:t xml:space="preserve"> yang </w:t>
+            </w:r>
+            <w:proofErr w:type="spellStart"/>
+            <w:r>
+              <w:rPr>
+                <w:rFonts w:ascii="Cambria" w:hAnsi="Cambria"/>
+              </w:rPr>
+              <w:t>telah</w:t>
+            </w:r>
+            <w:proofErr w:type="spellEnd"/>
+            <w:r>
+              <w:rPr>
+                <w:rFonts w:ascii="Cambria" w:hAnsi="Cambria"/>
+              </w:rPr>
+              <w:t xml:space="preserve"> </w:t>
+            </w:r>
+            <w:proofErr w:type="spellStart"/>
+            <w:r>
+              <w:rPr>
+                <w:rFonts w:ascii="Cambria" w:hAnsi="Cambria"/>
+              </w:rPr>
+              <w:t>dikerjakan</w:t>
+            </w:r>
+            <w:proofErr w:type="spellEnd"/>
+            <w:r>
+              <w:rPr>
+                <w:rFonts w:ascii="Cambria" w:hAnsi="Cambria"/>
+              </w:rPr>
+              <w:t xml:space="preserve"> </w:t>
+            </w:r>
+            <w:proofErr w:type="spellStart"/>
+            <w:r>
+              <w:rPr>
+                <w:rFonts w:ascii="Cambria" w:hAnsi="Cambria"/>
+              </w:rPr>
+              <w:t>sejak</w:t>
+            </w:r>
+            <w:proofErr w:type="spellEnd"/>
+            <w:r>
+              <w:rPr>
+                <w:rFonts w:ascii="Cambria" w:hAnsi="Cambria"/>
+              </w:rPr>
+              <w:t xml:space="preserve"> </w:t>
+            </w:r>
+            <w:proofErr w:type="spellStart"/>
+            <w:r>
+              <w:rPr>
+                <w:rFonts w:ascii="Cambria" w:hAnsi="Cambria"/>
+              </w:rPr>
+              <w:t>pertemuan</w:t>
+            </w:r>
+            <w:proofErr w:type="spellEnd"/>
+            <w:r>
+              <w:rPr>
+                <w:rFonts w:ascii="Cambria" w:hAnsi="Cambria"/>
+              </w:rPr>
+              <w:t xml:space="preserve"> </w:t>
+            </w:r>
+            <w:proofErr w:type="spellStart"/>
+            <w:r>
+              <w:rPr>
+                <w:rFonts w:ascii="Cambria" w:hAnsi="Cambria"/>
+              </w:rPr>
+              <w:t>sebelumnya</w:t>
+            </w:r>
+            <w:proofErr w:type="spellEnd"/>
+          </w:p>
+        </w:tc>
+        <w:tc>
+          <w:tcPr>
+            <w:tcW w:w="1455" w:type="dxa"/>
+            <w:shd w:val="clear" w:color="auto" w:fill="8EAADB" w:themeFill="accent1" w:themeFillTint="99"/>
+          </w:tcPr>
+          <w:p>
+            <w:pPr>
+              <w:jc w:val="center"/>
+              <w:rPr>
+                <w:rFonts w:ascii="Cambria" w:hAnsi="Cambria"/>
+              </w:rPr>
+            </w:pPr>
+            <w:proofErr w:type="spellStart"/>
+            <w:r>
+              <w:rPr>
+                <w:rFonts w:ascii="Cambria" w:hAnsi="Cambria"/>
+              </w:rPr>
+              <w:t>Apa</w:t>
+            </w:r>
+            <w:proofErr w:type="spellEnd"/>
+            <w:r>
+              <w:rPr>
+                <w:rFonts w:ascii="Cambria" w:hAnsi="Cambria"/>
+              </w:rPr>
+              <w:t xml:space="preserve"> yang </w:t>
+            </w:r>
+            <w:proofErr w:type="spellStart"/>
+            <w:r>
+              <w:rPr>
+                <w:rFonts w:ascii="Cambria" w:hAnsi="Cambria"/>
+              </w:rPr>
+              <w:t>sedang</w:t>
+            </w:r>
+            <w:proofErr w:type="spellEnd"/>
+            <w:r>
+              <w:rPr>
+                <w:rFonts w:ascii="Cambria" w:hAnsi="Cambria"/>
+              </w:rPr>
+              <w:t xml:space="preserve"> </w:t>
+            </w:r>
+            <w:proofErr w:type="spellStart"/>
+            <w:r>
+              <w:rPr>
+                <w:rFonts w:ascii="Cambria" w:hAnsi="Cambria"/>
+              </w:rPr>
+              <w:t>dikerjakan</w:t>
+            </w:r>
+            <w:proofErr w:type="spellEnd"/>
+            <w:r>
+              <w:rPr>
+                <w:rFonts w:ascii="Cambria" w:hAnsi="Cambria"/>
+              </w:rPr>
+              <w:t xml:space="preserve"> </w:t>
+            </w:r>
+            <w:proofErr w:type="spellStart"/>
+            <w:r>
+              <w:rPr>
+                <w:rFonts w:ascii="Cambria" w:hAnsi="Cambria"/>
+              </w:rPr>
+              <w:t>saat</w:t>
+            </w:r>
+            <w:proofErr w:type="spellEnd"/>
+            <w:r>
+              <w:rPr>
+                <w:rFonts w:ascii="Cambria" w:hAnsi="Cambria"/>
+              </w:rPr>
+              <w:t xml:space="preserve"> </w:t>
+            </w:r>
+            <w:proofErr w:type="spellStart"/>
+            <w:r>
+              <w:rPr>
+                <w:rFonts w:ascii="Cambria" w:hAnsi="Cambria"/>
+              </w:rPr>
+              <w:t>ini</w:t>
+            </w:r>
+            <w:proofErr w:type="spellEnd"/>
+          </w:p>
+        </w:tc>
+        <w:tc>
+          <w:tcPr>
+            <w:tcW w:w="1701" w:type="dxa"/>
+            <w:shd w:val="clear" w:color="auto" w:fill="8EAADB" w:themeFill="accent1" w:themeFillTint="99"/>
+          </w:tcPr>
+          <w:p>
+            <w:pPr>
+              <w:jc w:val="center"/>
+              <w:rPr>
+                <w:rFonts w:ascii="Cambria" w:hAnsi="Cambria"/>
+              </w:rPr>
+            </w:pPr>
+            <w:proofErr w:type="spellStart"/>
+            <w:r>
+              <w:rPr>
+                <w:rFonts w:ascii="Cambria" w:hAnsi="Cambria"/>
+              </w:rPr>
+              <w:t>Hambatan</w:t>
+            </w:r>
+            <w:proofErr w:type="spellEnd"/>
+            <w:r>
+              <w:rPr>
+                <w:rFonts w:ascii="Cambria" w:hAnsi="Cambria"/>
+              </w:rPr>
+              <w:t xml:space="preserve"> yang </w:t>
+            </w:r>
+            <w:proofErr w:type="spellStart"/>
+            <w:r>
+              <w:rPr>
+                <w:rFonts w:ascii="Cambria" w:hAnsi="Cambria"/>
+              </w:rPr>
+              <w:t>dihadapi</w:t>
+            </w:r>
+            <w:proofErr w:type="spellEnd"/>
+          </w:p>
+        </w:tc>
+        <w:tc>
+          <w:tcPr>
+            <w:tcW w:w="1825" w:type="dxa"/>
+            <w:shd w:val="clear" w:color="auto" w:fill="8EAADB" w:themeFill="accent1" w:themeFillTint="99"/>
+          </w:tcPr>
+          <w:p>
+            <w:pPr>
+              <w:jc w:val="center"/>
+              <w:rPr>
+                <w:rFonts w:ascii="Cambria" w:hAnsi="Cambria"/>
+              </w:rPr>
+            </w:pPr>
+            <w:proofErr w:type="spellStart"/>
+            <w:r>
+              <w:rPr>
+                <w:rFonts w:ascii="Cambria" w:hAnsi="Cambria"/>
+              </w:rPr>
+              <w:t>Upaya</w:t>
+            </w:r>
+            <w:proofErr w:type="spellEnd"/>
+            <w:r>
+              <w:rPr>
+                <w:rFonts w:ascii="Cambria" w:hAnsi="Cambria"/>
+              </w:rPr>
+              <w:t xml:space="preserve"> yang </w:t>
+            </w:r>
+            <w:proofErr w:type="spellStart"/>
+            <w:r>
+              <w:rPr>
+                <w:rFonts w:ascii="Cambria" w:hAnsi="Cambria"/>
+              </w:rPr>
+              <w:t>telah</w:t>
+            </w:r>
+            <w:proofErr w:type="spellEnd"/>
+            <w:r>
+              <w:rPr>
+                <w:rFonts w:ascii="Cambria" w:hAnsi="Cambria"/>
+              </w:rPr>
+              <w:t xml:space="preserve"> </w:t>
+            </w:r>
+            <w:proofErr w:type="spellStart"/>
+            <w:r>
+              <w:rPr>
+                <w:rFonts w:ascii="Cambria" w:hAnsi="Cambria"/>
+              </w:rPr>
+              <w:t>dilakukan</w:t>
+            </w:r>
+            <w:proofErr w:type="spellEnd"/>
+            <w:r>
+              <w:rPr>
+                <w:rFonts w:ascii="Cambria" w:hAnsi="Cambria"/>
+              </w:rPr>
+              <w:t xml:space="preserve"> </w:t>
+            </w:r>
+            <w:proofErr w:type="spellStart"/>
+            <w:r>
+              <w:rPr>
+                <w:rFonts w:ascii="Cambria" w:hAnsi="Cambria"/>
+              </w:rPr>
+              <w:t>untuk</w:t>
+            </w:r>
+            <w:proofErr w:type="spellEnd"/>
+            <w:r>
+              <w:rPr>
+                <w:rFonts w:ascii="Cambria" w:hAnsi="Cambria"/>
+              </w:rPr>
+              <w:t xml:space="preserve"> </w:t>
+            </w:r>
+            <w:proofErr w:type="spellStart"/>
+            <w:r>
+              <w:rPr>
+                <w:rFonts w:ascii="Cambria" w:hAnsi="Cambria"/>
+              </w:rPr>
+              <w:t>mengatasinya</w:t>
+            </w:r>
+            <w:proofErr w:type="spellEnd"/>
+          </w:p>
+        </w:tc>
+      </w:tr>
+      <w:tr>
+        <w:trPr>
+          <w:trHeight w:val="1074"/>
+        </w:trPr>
+        <w:tc>
+          <w:tcPr>
+            <w:tcW w:w="1175" w:type="dxa"/>
+          </w:tcPr>
+          <w:p>
+            <w:pPr>
+              <w:rPr>
+                <w:rFonts w:ascii="Cambria" w:hAnsi="Cambria"/>
+              </w:rPr>
+            </w:pPr>
+            <w:r>
+              <w:rPr>
+                <w:rFonts w:ascii="Cambria" w:hAnsi="Cambria"/>
+              </w:rPr>
+              <w:t>All team member</w:t>
+            </w:r>
+          </w:p>
+        </w:tc>
+        <w:tc>
+          <w:tcPr>
+            <w:tcW w:w="1142" w:type="dxa"/>
+          </w:tcPr>
+          <w:p>
+            <w:pPr>
+              <w:rPr>
+                <w:rFonts w:ascii="Cambria" w:hAnsi="Cambria"/>
+              </w:rPr>
+            </w:pPr>
+            <w:r>
+              <w:rPr>
+                <w:rFonts w:ascii="Cambria" w:hAnsi="Cambria"/>
+              </w:rPr>
+              <w:t>07 Mei 2023</w:t>
+            </w:r>
+          </w:p>
+        </w:tc>
+        <w:tc>
+          <w:tcPr>
+            <w:tcW w:w="1610" w:type="dxa"/>
+          </w:tcPr>
+          <w:p>
+            <w:pPr>
+              <w:rPr>
+                <w:rFonts w:ascii="Cambria" w:hAnsi="Cambria"/>
+              </w:rPr>
+            </w:pPr>
+            <w:r>
+              <w:rPr>
+                <w:rFonts w:ascii="Cambria" w:hAnsi="Cambria"/>
+              </w:rPr>
+              <w:t xml:space="preserve">Masih </w:t>
+            </w:r>
+            <w:proofErr w:type="spellStart"/>
+            <w:r>
+              <w:rPr>
+                <w:rFonts w:ascii="Cambria" w:hAnsi="Cambria"/>
+              </w:rPr>
+              <w:t>akan</w:t>
+            </w:r>
+            <w:proofErr w:type="spellEnd"/>
+            <w:r>
+              <w:rPr>
+                <w:rFonts w:ascii="Cambria" w:hAnsi="Cambria"/>
+              </w:rPr>
+              <w:t xml:space="preserve"> </w:t>
+            </w:r>
+            <w:proofErr w:type="spellStart"/>
+            <w:r>
+              <w:rPr>
+                <w:rFonts w:ascii="Cambria" w:hAnsi="Cambria"/>
+              </w:rPr>
+              <w:t>memulai</w:t>
+            </w:r>
+            <w:proofErr w:type="spellEnd"/>
+            <w:r>
+              <w:rPr>
+                <w:rFonts w:ascii="Cambria" w:hAnsi="Cambria"/>
+              </w:rPr>
+              <w:t xml:space="preserve"> </w:t>
+            </w:r>
+            <w:proofErr w:type="spellStart"/>
+            <w:r>
+              <w:rPr>
+                <w:rFonts w:ascii="Cambria" w:hAnsi="Cambria"/>
+              </w:rPr>
+              <w:t>pekerjaan</w:t>
+            </w:r>
+            <w:proofErr w:type="spellEnd"/>
+            <w:r>
+              <w:rPr>
+                <w:rFonts w:ascii="Cambria" w:hAnsi="Cambria"/>
+              </w:rPr>
+              <w:t xml:space="preserve"> sprint 1 </w:t>
+            </w:r>
+          </w:p>
+        </w:tc>
+        <w:tc>
+          <w:tcPr>
+            <w:tcW w:w="1455" w:type="dxa"/>
+          </w:tcPr>
+          <w:p>
+            <w:pPr>
+              <w:rPr>
+                <w:rFonts w:ascii="Cambria" w:hAnsi="Cambria"/>
+              </w:rPr>
+            </w:pPr>
+            <w:proofErr w:type="spellStart"/>
+            <w:r>
+              <w:rPr>
+                <w:rFonts w:ascii="Cambria" w:hAnsi="Cambria"/>
+              </w:rPr>
+              <w:t>Merancang</w:t>
+            </w:r>
+            <w:proofErr w:type="spellEnd"/>
+            <w:r>
+              <w:rPr>
+                <w:rFonts w:ascii="Cambria" w:hAnsi="Cambria"/>
+              </w:rPr>
+              <w:t xml:space="preserve"> </w:t>
+            </w:r>
+            <w:proofErr w:type="spellStart"/>
+            <w:r>
+              <w:rPr>
+                <w:rFonts w:ascii="Cambria" w:hAnsi="Cambria"/>
+              </w:rPr>
+              <w:t>tampilan</w:t>
+            </w:r>
+            <w:proofErr w:type="spellEnd"/>
+            <w:r>
+              <w:rPr>
+                <w:rFonts w:ascii="Cambria" w:hAnsi="Cambria"/>
+              </w:rPr>
+              <w:t xml:space="preserve"> yang </w:t>
+            </w:r>
+            <w:proofErr w:type="spellStart"/>
+            <w:r>
+              <w:rPr>
+                <w:rFonts w:ascii="Cambria" w:hAnsi="Cambria"/>
+              </w:rPr>
+              <w:t>akan</w:t>
+            </w:r>
+            <w:proofErr w:type="spellEnd"/>
+            <w:r>
+              <w:rPr>
+                <w:rFonts w:ascii="Cambria" w:hAnsi="Cambria"/>
+              </w:rPr>
+              <w:t xml:space="preserve"> di </w:t>
+            </w:r>
+            <w:proofErr w:type="spellStart"/>
+            <w:r>
+              <w:rPr>
+                <w:rFonts w:ascii="Cambria" w:hAnsi="Cambria"/>
+              </w:rPr>
+              <w:t>desain</w:t>
+            </w:r>
+            <w:proofErr w:type="spellEnd"/>
+          </w:p>
+        </w:tc>
+        <w:tc>
+          <w:tcPr>
+            <w:tcW w:w="1701" w:type="dxa"/>
+          </w:tcPr>
+          <w:p>
+            <w:pPr>
+              <w:rPr>
+                <w:rFonts w:ascii="Cambria" w:hAnsi="Cambria"/>
+              </w:rPr>
+            </w:pPr>
+            <w:proofErr w:type="spellStart"/>
+            <w:r>
+              <w:rPr>
+                <w:rFonts w:ascii="Cambria" w:hAnsi="Cambria"/>
+              </w:rPr>
+              <w:t>Kesulitan</w:t>
+            </w:r>
+            <w:proofErr w:type="spellEnd"/>
+            <w:r>
+              <w:rPr>
+                <w:rFonts w:ascii="Cambria" w:hAnsi="Cambria"/>
+              </w:rPr>
+              <w:t xml:space="preserve"> </w:t>
+            </w:r>
+            <w:proofErr w:type="spellStart"/>
+            <w:r>
+              <w:rPr>
+                <w:rFonts w:ascii="Cambria" w:hAnsi="Cambria"/>
+              </w:rPr>
+              <w:t>dalam</w:t>
+            </w:r>
+            <w:proofErr w:type="spellEnd"/>
+            <w:r>
+              <w:rPr>
+                <w:rFonts w:ascii="Cambria" w:hAnsi="Cambria"/>
+              </w:rPr>
+              <w:t xml:space="preserve"> </w:t>
+            </w:r>
+            <w:proofErr w:type="spellStart"/>
+            <w:r>
+              <w:rPr>
+                <w:rFonts w:ascii="Cambria" w:hAnsi="Cambria"/>
+              </w:rPr>
+              <w:t>menetukan</w:t>
+            </w:r>
+            <w:proofErr w:type="spellEnd"/>
+            <w:r>
+              <w:rPr>
+                <w:rFonts w:ascii="Cambria" w:hAnsi="Cambria"/>
+              </w:rPr>
+              <w:t xml:space="preserve"> </w:t>
+            </w:r>
+            <w:proofErr w:type="spellStart"/>
+            <w:r>
+              <w:rPr>
+                <w:rFonts w:ascii="Cambria" w:hAnsi="Cambria"/>
+              </w:rPr>
+              <w:t>tampilan</w:t>
+            </w:r>
+            <w:proofErr w:type="spellEnd"/>
+          </w:p>
+        </w:tc>
+        <w:tc>
+          <w:tcPr>
+            <w:tcW w:w="1825" w:type="dxa"/>
+          </w:tcPr>
+          <w:p>
+            <w:pPr>
+              <w:rPr>
+                <w:rFonts w:ascii="Cambria" w:hAnsi="Cambria"/>
+              </w:rPr>
+            </w:pPr>
+            <w:proofErr w:type="spellStart"/>
+            <w:r>
+              <w:rPr>
+                <w:rFonts w:ascii="Cambria" w:hAnsi="Cambria"/>
+              </w:rPr>
+              <w:t>Mencari</w:t>
+            </w:r>
+            <w:proofErr w:type="spellEnd"/>
+            <w:r>
+              <w:rPr>
+                <w:rFonts w:ascii="Cambria" w:hAnsi="Cambria"/>
+              </w:rPr>
+              <w:t xml:space="preserve"> </w:t>
+            </w:r>
+            <w:proofErr w:type="spellStart"/>
+            <w:r>
+              <w:rPr>
+                <w:rFonts w:ascii="Cambria" w:hAnsi="Cambria"/>
+              </w:rPr>
+              <w:t>referensi</w:t>
+            </w:r>
+            <w:proofErr w:type="spellEnd"/>
+            <w:r>
+              <w:rPr>
+                <w:rFonts w:ascii="Cambria" w:hAnsi="Cambria"/>
+              </w:rPr>
+              <w:t xml:space="preserve"> </w:t>
+            </w:r>
+            <w:proofErr w:type="spellStart"/>
+            <w:r>
+              <w:rPr>
+                <w:rFonts w:ascii="Cambria" w:hAnsi="Cambria"/>
+              </w:rPr>
+              <w:t>dari</w:t>
+            </w:r>
+            <w:proofErr w:type="spellEnd"/>
+            <w:r>
+              <w:rPr>
+                <w:rFonts w:ascii="Cambria" w:hAnsi="Cambria"/>
+              </w:rPr>
+              <w:t xml:space="preserve"> internet</w:t>
+            </w:r>
+          </w:p>
+        </w:tc>
+      </w:tr>
+      <w:tr>
+        <w:tc>
+          <w:tcPr>
+            <w:tcW w:w="1175" w:type="dxa"/>
+          </w:tcPr>
+          <w:p>
+            <w:pPr>
+              <w:rPr>
+                <w:rFonts w:ascii="Cambria" w:hAnsi="Cambria"/>
+              </w:rPr>
+            </w:pPr>
+            <w:r>
+              <w:rPr>
+                <w:rFonts w:ascii="Cambria" w:hAnsi="Cambria"/>
+              </w:rPr>
+              <w:t>All team member</w:t>
+            </w:r>
+          </w:p>
+        </w:tc>
+        <w:tc>
+          <w:tcPr>
+            <w:tcW w:w="1142" w:type="dxa"/>
+          </w:tcPr>
+          <w:p>
+            <w:pPr>
+              <w:rPr>
+                <w:rFonts w:ascii="Cambria" w:hAnsi="Cambria"/>
+              </w:rPr>
+            </w:pPr>
+            <w:r>
+              <w:rPr>
+                <w:rFonts w:ascii="Cambria" w:hAnsi="Cambria"/>
+              </w:rPr>
+              <w:t>08 Mei 2023</w:t>
+            </w:r>
+          </w:p>
+        </w:tc>
+        <w:tc>
+          <w:tcPr>
+            <w:tcW w:w="1610" w:type="dxa"/>
+          </w:tcPr>
+          <w:p>
+            <w:pPr>
+              <w:rPr>
+                <w:rFonts w:ascii="Cambria" w:hAnsi="Cambria"/>
+              </w:rPr>
+            </w:pPr>
+            <w:proofErr w:type="spellStart"/>
+            <w:r>
+              <w:rPr>
+                <w:rFonts w:ascii="Cambria" w:hAnsi="Cambria"/>
+              </w:rPr>
+              <w:t>Menyelesaikan</w:t>
+            </w:r>
+            <w:proofErr w:type="spellEnd"/>
+            <w:r>
+              <w:rPr>
+                <w:rFonts w:ascii="Cambria" w:hAnsi="Cambria"/>
+              </w:rPr>
+              <w:t xml:space="preserve"> sprint 1 </w:t>
+            </w:r>
+          </w:p>
+        </w:tc>
+        <w:tc>
+          <w:tcPr>
+            <w:tcW w:w="1455" w:type="dxa"/>
+          </w:tcPr>
+          <w:p>
+            <w:pPr>
+              <w:rPr>
+                <w:rFonts w:ascii="Cambria" w:hAnsi="Cambria"/>
+              </w:rPr>
+            </w:pPr>
+            <w:proofErr w:type="spellStart"/>
+            <w:r>
+              <w:rPr>
+                <w:rFonts w:ascii="Cambria" w:hAnsi="Cambria"/>
+              </w:rPr>
+              <w:t>Merancang</w:t>
+            </w:r>
+            <w:proofErr w:type="spellEnd"/>
+            <w:r>
+              <w:rPr>
+                <w:rFonts w:ascii="Cambria" w:hAnsi="Cambria"/>
+              </w:rPr>
+              <w:t xml:space="preserve"> </w:t>
+            </w:r>
+            <w:proofErr w:type="spellStart"/>
+            <w:r>
+              <w:rPr>
+                <w:rFonts w:ascii="Cambria" w:hAnsi="Cambria"/>
+              </w:rPr>
+              <w:t>tampilan</w:t>
+            </w:r>
+            <w:proofErr w:type="spellEnd"/>
+            <w:r>
+              <w:rPr>
+                <w:rFonts w:ascii="Cambria" w:hAnsi="Cambria"/>
+              </w:rPr>
+              <w:t xml:space="preserve"> </w:t>
+            </w:r>
+            <w:proofErr w:type="spellStart"/>
+            <w:r>
+              <w:rPr>
+                <w:rFonts w:ascii="Cambria" w:hAnsi="Cambria"/>
+              </w:rPr>
+              <w:t>untuk</w:t>
+            </w:r>
+            <w:proofErr w:type="spellEnd"/>
+            <w:r>
+              <w:rPr>
+                <w:rFonts w:ascii="Cambria" w:hAnsi="Cambria"/>
+              </w:rPr>
+              <w:t xml:space="preserve"> </w:t>
+            </w:r>
+            <w:proofErr w:type="spellStart"/>
+            <w:r>
+              <w:rPr>
+                <w:rFonts w:ascii="Cambria" w:hAnsi="Cambria"/>
+              </w:rPr>
+              <w:t>semua</w:t>
+            </w:r>
+            <w:proofErr w:type="spellEnd"/>
+            <w:r>
+              <w:rPr>
+                <w:rFonts w:ascii="Cambria" w:hAnsi="Cambria"/>
+              </w:rPr>
+              <w:t xml:space="preserve"> </w:t>
+            </w:r>
+            <w:proofErr w:type="spellStart"/>
+            <w:r>
+              <w:rPr>
+                <w:rFonts w:ascii="Cambria" w:hAnsi="Cambria"/>
+              </w:rPr>
+              <w:t>halaman</w:t>
+            </w:r>
+            <w:proofErr w:type="spellEnd"/>
+            <w:r>
+              <w:rPr>
+                <w:rFonts w:ascii="Cambria" w:hAnsi="Cambria"/>
+              </w:rPr>
+              <w:t xml:space="preserve"> </w:t>
+            </w:r>
+            <w:proofErr w:type="spellStart"/>
+            <w:r>
+              <w:rPr>
+                <w:rFonts w:ascii="Cambria" w:hAnsi="Cambria"/>
+              </w:rPr>
+              <w:t>produk</w:t>
+            </w:r>
+            <w:proofErr w:type="spellEnd"/>
+            <w:r>
+              <w:rPr>
+                <w:rFonts w:ascii="Cambria" w:hAnsi="Cambria"/>
+              </w:rPr>
+              <w:t xml:space="preserve"> </w:t>
+            </w:r>
+            <w:r>
+              <w:rPr>
+                <w:rFonts w:ascii="Cambria" w:hAnsi="Cambria"/>
+              </w:rPr>
+              <w:t xml:space="preserve">pada sprint 2 </w:t>
+            </w:r>
+          </w:p>
+        </w:tc>
+        <w:tc>
+          <w:tcPr>
+            <w:tcW w:w="1701" w:type="dxa"/>
+          </w:tcPr>
+          <w:p>
+            <w:pPr>
+              <w:rPr>
+                <w:rFonts w:ascii="Cambria" w:hAnsi="Cambria"/>
+              </w:rPr>
+            </w:pPr>
+            <w:proofErr w:type="spellStart"/>
+            <w:r>
+              <w:rPr>
+                <w:rFonts w:ascii="Cambria" w:hAnsi="Cambria"/>
+              </w:rPr>
+              <w:t>Tidak</w:t>
+            </w:r>
+            <w:proofErr w:type="spellEnd"/>
+            <w:r>
+              <w:rPr>
+                <w:rFonts w:ascii="Cambria" w:hAnsi="Cambria"/>
+              </w:rPr>
+              <w:t xml:space="preserve"> </w:t>
+            </w:r>
+            <w:proofErr w:type="spellStart"/>
+            <w:r>
+              <w:rPr>
+                <w:rFonts w:ascii="Cambria" w:hAnsi="Cambria"/>
+              </w:rPr>
+              <w:t>ada</w:t>
+            </w:r>
+            <w:proofErr w:type="spellEnd"/>
+          </w:p>
+        </w:tc>
+        <w:tc>
+          <w:tcPr>
+            <w:tcW w:w="1825" w:type="dxa"/>
+          </w:tcPr>
+          <w:p>
+            <w:pPr>
+              <w:rPr>
+                <w:rFonts w:ascii="Cambria" w:hAnsi="Cambria"/>
+              </w:rPr>
+            </w:pPr>
+            <w:proofErr w:type="spellStart"/>
+            <w:r>
+              <w:rPr>
+                <w:rFonts w:ascii="Cambria" w:hAnsi="Cambria"/>
+              </w:rPr>
+              <w:t>Tidak</w:t>
+            </w:r>
+            <w:proofErr w:type="spellEnd"/>
+            <w:r>
+              <w:rPr>
+                <w:rFonts w:ascii="Cambria" w:hAnsi="Cambria"/>
+              </w:rPr>
+              <w:t xml:space="preserve"> </w:t>
+            </w:r>
+            <w:proofErr w:type="spellStart"/>
+            <w:r>
+              <w:rPr>
+                <w:rFonts w:ascii="Cambria" w:hAnsi="Cambria"/>
+              </w:rPr>
+              <w:t>ada</w:t>
+            </w:r>
+            <w:proofErr w:type="spellEnd"/>
+          </w:p>
+        </w:tc>
+      </w:tr>
+      <w:tr>
+        <w:tc>
+          <w:tcPr>
+            <w:tcW w:w="1175" w:type="dxa"/>
+          </w:tcPr>
+          <w:p>
+            <w:pPr>
+              <w:rPr>
+                <w:rFonts w:ascii="Cambria" w:hAnsi="Cambria"/>
+              </w:rPr>
+            </w:pPr>
+            <w:r>
+              <w:rPr>
+                <w:rFonts w:ascii="Cambria" w:hAnsi="Cambria"/>
+              </w:rPr>
+              <w:t>All team member</w:t>
+            </w:r>
+          </w:p>
+        </w:tc>
+        <w:tc>
+          <w:tcPr>
+            <w:tcW w:w="1142" w:type="dxa"/>
+          </w:tcPr>
+          <w:p>
+            <w:pPr>
+              <w:rPr>
+                <w:rFonts w:ascii="Cambria" w:hAnsi="Cambria"/>
+              </w:rPr>
+            </w:pPr>
+            <w:r>
+              <w:rPr>
+                <w:rFonts w:ascii="Cambria" w:hAnsi="Cambria"/>
+              </w:rPr>
+              <w:t>09 Mei 2023</w:t>
+            </w:r>
+          </w:p>
+        </w:tc>
+        <w:tc>
+          <w:tcPr>
+            <w:tcW w:w="1610" w:type="dxa"/>
+          </w:tcPr>
+          <w:p>
+            <w:pPr>
+              <w:rPr>
+                <w:rFonts w:ascii="Cambria" w:hAnsi="Cambria"/>
+              </w:rPr>
+            </w:pPr>
+            <w:proofErr w:type="spellStart"/>
+            <w:r>
+              <w:rPr>
+                <w:rFonts w:ascii="Cambria" w:hAnsi="Cambria"/>
+              </w:rPr>
+              <w:t>Menyelesaikan</w:t>
+            </w:r>
+            <w:proofErr w:type="spellEnd"/>
+            <w:r>
+              <w:rPr>
+                <w:rFonts w:ascii="Cambria" w:hAnsi="Cambria"/>
+              </w:rPr>
+              <w:t xml:space="preserve"> sprint </w:t>
+            </w:r>
+            <w:r>
+              <w:rPr>
+                <w:rFonts w:ascii="Cambria" w:hAnsi="Cambria"/>
+              </w:rPr>
+              <w:t>2</w:t>
+            </w:r>
+          </w:p>
+        </w:tc>
+        <w:tc>
+          <w:tcPr>
+            <w:tcW w:w="1455" w:type="dxa"/>
+          </w:tcPr>
+          <w:p>
+            <w:pPr>
+              <w:rPr>
+                <w:rFonts w:ascii="Cambria" w:hAnsi="Cambria"/>
+              </w:rPr>
+            </w:pPr>
+            <w:proofErr w:type="spellStart"/>
+            <w:r>
+              <w:rPr>
+                <w:rFonts w:ascii="Cambria" w:hAnsi="Cambria"/>
+              </w:rPr>
+              <w:t>Merancang</w:t>
+            </w:r>
+            <w:proofErr w:type="spellEnd"/>
+            <w:r>
+              <w:rPr>
+                <w:rFonts w:ascii="Cambria" w:hAnsi="Cambria"/>
+              </w:rPr>
+              <w:t xml:space="preserve"> </w:t>
+            </w:r>
+            <w:proofErr w:type="spellStart"/>
+            <w:r>
+              <w:rPr>
+                <w:rFonts w:ascii="Cambria" w:hAnsi="Cambria"/>
+              </w:rPr>
+              <w:t>tampilan</w:t>
+            </w:r>
+            <w:proofErr w:type="spellEnd"/>
+            <w:r>
+              <w:rPr>
+                <w:rFonts w:ascii="Cambria" w:hAnsi="Cambria"/>
+              </w:rPr>
+              <w:t xml:space="preserve"> </w:t>
+            </w:r>
+            <w:proofErr w:type="spellStart"/>
+            <w:r>
+              <w:rPr>
+                <w:rFonts w:ascii="Cambria" w:hAnsi="Cambria"/>
+              </w:rPr>
+              <w:t>untuk</w:t>
+            </w:r>
+            <w:proofErr w:type="spellEnd"/>
+            <w:r>
+              <w:rPr>
+                <w:rFonts w:ascii="Cambria" w:hAnsi="Cambria"/>
+              </w:rPr>
+              <w:t xml:space="preserve"> </w:t>
+            </w:r>
+            <w:proofErr w:type="spellStart"/>
+            <w:r>
+              <w:rPr>
+                <w:rFonts w:ascii="Cambria" w:hAnsi="Cambria"/>
+              </w:rPr>
+              <w:t>semua</w:t>
+            </w:r>
+            <w:proofErr w:type="spellEnd"/>
+            <w:r>
+              <w:rPr>
+                <w:rFonts w:ascii="Cambria" w:hAnsi="Cambria"/>
+              </w:rPr>
+              <w:t xml:space="preserve"> </w:t>
+            </w:r>
+            <w:proofErr w:type="spellStart"/>
+            <w:r>
+              <w:rPr>
+                <w:rFonts w:ascii="Cambria" w:hAnsi="Cambria"/>
+              </w:rPr>
+              <w:t>halaman</w:t>
+            </w:r>
+            <w:proofErr w:type="spellEnd"/>
+            <w:r>
+              <w:rPr>
+                <w:rFonts w:ascii="Cambria" w:hAnsi="Cambria"/>
+              </w:rPr>
+              <w:t xml:space="preserve"> </w:t>
+            </w:r>
+            <w:proofErr w:type="spellStart"/>
+            <w:r>
+              <w:rPr>
+                <w:rFonts w:ascii="Cambria" w:hAnsi="Cambria"/>
+              </w:rPr>
+              <w:t>produk</w:t>
+            </w:r>
+            <w:proofErr w:type="spellEnd"/>
+            <w:r>
+              <w:rPr>
+                <w:rFonts w:ascii="Cambria" w:hAnsi="Cambria"/>
+              </w:rPr>
+              <w:t xml:space="preserve"> pada sprint </w:t>
+            </w:r>
+            <w:r>
+              <w:rPr>
+                <w:rFonts w:ascii="Cambria" w:hAnsi="Cambria"/>
+              </w:rPr>
+              <w:t>3</w:t>
+            </w:r>
+          </w:p>
+        </w:tc>
+        <w:tc>
+          <w:tcPr>
+            <w:tcW w:w="1701" w:type="dxa"/>
+          </w:tcPr>
+          <w:p>
+            <w:pPr>
+              <w:rPr>
+                <w:rFonts w:ascii="Cambria" w:hAnsi="Cambria"/>
+              </w:rPr>
+            </w:pPr>
+            <w:proofErr w:type="spellStart"/>
+            <w:r>
+              <w:rPr>
+                <w:rFonts w:ascii="Cambria" w:hAnsi="Cambria"/>
+              </w:rPr>
+              <w:t>Tidak</w:t>
+            </w:r>
+            <w:proofErr w:type="spellEnd"/>
+            <w:r>
+              <w:rPr>
+                <w:rFonts w:ascii="Cambria" w:hAnsi="Cambria"/>
+              </w:rPr>
+              <w:t xml:space="preserve"> </w:t>
+            </w:r>
+            <w:proofErr w:type="spellStart"/>
+            <w:r>
+              <w:rPr>
+                <w:rFonts w:ascii="Cambria" w:hAnsi="Cambria"/>
+              </w:rPr>
+              <w:t>ada</w:t>
+            </w:r>
+            <w:proofErr w:type="spellEnd"/>
+          </w:p>
+        </w:tc>
+        <w:tc>
+          <w:tcPr>
+            <w:tcW w:w="1825" w:type="dxa"/>
+          </w:tcPr>
+          <w:p>
+            <w:pPr>
+              <w:rPr>
+                <w:rFonts w:ascii="Cambria" w:hAnsi="Cambria"/>
+              </w:rPr>
+            </w:pPr>
+            <w:proofErr w:type="spellStart"/>
+            <w:r>
+              <w:rPr>
+                <w:rFonts w:ascii="Cambria" w:hAnsi="Cambria"/>
+              </w:rPr>
+              <w:t>Tidak</w:t>
+            </w:r>
+            <w:proofErr w:type="spellEnd"/>
+            <w:r>
+              <w:rPr>
+                <w:rFonts w:ascii="Cambria" w:hAnsi="Cambria"/>
+              </w:rPr>
+              <w:t xml:space="preserve"> </w:t>
+            </w:r>
+            <w:proofErr w:type="spellStart"/>
+            <w:r>
+              <w:rPr>
+                <w:rFonts w:ascii="Cambria" w:hAnsi="Cambria"/>
+              </w:rPr>
+              <w:t>ada</w:t>
+            </w:r>
+            <w:proofErr w:type="spellEnd"/>
+          </w:p>
+        </w:tc>
+      </w:tr>
+      <w:tr>
+        <w:tc>
+          <w:tcPr>
+            <w:tcW w:w="1175" w:type="dxa"/>
+            <w:vMerge w:val="restart"/>
+          </w:tcPr>
+          <w:p>
+            <w:pPr>
+              <w:rPr>
+                <w:rFonts w:ascii="Cambria" w:hAnsi="Cambria"/>
+              </w:rPr>
+            </w:pPr>
+            <w:r>
+              <w:rPr>
+                <w:rFonts w:ascii="Cambria" w:hAnsi="Cambria"/>
+              </w:rPr>
+              <w:t>All team member</w:t>
+            </w:r>
+          </w:p>
+        </w:tc>
+        <w:tc>
+          <w:tcPr>
+            <w:tcW w:w="1142" w:type="dxa"/>
+            <w:vMerge w:val="restart"/>
+          </w:tcPr>
+          <w:p>
+            <w:pPr>
+              <w:rPr>
+                <w:rFonts w:ascii="Cambria" w:hAnsi="Cambria"/>
+              </w:rPr>
+            </w:pPr>
+            <w:r>
+              <w:rPr>
+                <w:rFonts w:ascii="Cambria" w:hAnsi="Cambria"/>
+              </w:rPr>
+              <w:t>10 Mei 2023</w:t>
+            </w:r>
+          </w:p>
+        </w:tc>
+        <w:tc>
+          <w:tcPr>
+            <w:tcW w:w="1610" w:type="dxa"/>
+          </w:tcPr>
+          <w:p>
+            <w:pPr>
+              <w:rPr>
+                <w:rFonts w:ascii="Cambria" w:hAnsi="Cambria"/>
+              </w:rPr>
+            </w:pPr>
+            <w:proofErr w:type="spellStart"/>
+            <w:r>
+              <w:rPr>
+                <w:rFonts w:ascii="Cambria" w:hAnsi="Cambria"/>
+              </w:rPr>
+              <w:t>Menyelesaikan</w:t>
+            </w:r>
+            <w:proofErr w:type="spellEnd"/>
+            <w:r>
+              <w:rPr>
+                <w:rFonts w:ascii="Cambria" w:hAnsi="Cambria"/>
+              </w:rPr>
+              <w:t xml:space="preserve"> sprint </w:t>
+            </w:r>
+            <w:r>
+              <w:rPr>
+                <w:rFonts w:ascii="Cambria" w:hAnsi="Cambria"/>
+              </w:rPr>
+              <w:t>3</w:t>
+            </w:r>
+          </w:p>
+        </w:tc>
+        <w:tc>
+          <w:tcPr>
+            <w:tcW w:w="1455" w:type="dxa"/>
+          </w:tcPr>
+          <w:p>
+            <w:pPr>
+              <w:rPr>
+                <w:rFonts w:ascii="Cambria" w:hAnsi="Cambria"/>
+              </w:rPr>
+            </w:pPr>
+            <w:proofErr w:type="spellStart"/>
+            <w:r>
+              <w:rPr>
+                <w:rFonts w:ascii="Cambria" w:hAnsi="Cambria"/>
+              </w:rPr>
+              <w:t>Merancang</w:t>
+            </w:r>
+            <w:proofErr w:type="spellEnd"/>
+            <w:r>
+              <w:rPr>
+                <w:rFonts w:ascii="Cambria" w:hAnsi="Cambria"/>
+              </w:rPr>
+              <w:t xml:space="preserve"> </w:t>
+            </w:r>
+            <w:proofErr w:type="spellStart"/>
+            <w:r>
+              <w:rPr>
+                <w:rFonts w:ascii="Cambria" w:hAnsi="Cambria"/>
+              </w:rPr>
+              <w:t>tampilan</w:t>
+            </w:r>
+            <w:proofErr w:type="spellEnd"/>
+            <w:r>
+              <w:rPr>
+                <w:rFonts w:ascii="Cambria" w:hAnsi="Cambria"/>
+              </w:rPr>
+              <w:t xml:space="preserve"> </w:t>
+            </w:r>
+            <w:proofErr w:type="spellStart"/>
+            <w:r>
+              <w:rPr>
+                <w:rFonts w:ascii="Cambria" w:hAnsi="Cambria"/>
+              </w:rPr>
+              <w:t>untuk</w:t>
+            </w:r>
+            <w:proofErr w:type="spellEnd"/>
+            <w:r>
+              <w:rPr>
+                <w:rFonts w:ascii="Cambria" w:hAnsi="Cambria"/>
+              </w:rPr>
+              <w:t xml:space="preserve"> </w:t>
+            </w:r>
+            <w:proofErr w:type="spellStart"/>
+            <w:r>
+              <w:rPr>
+                <w:rFonts w:ascii="Cambria" w:hAnsi="Cambria"/>
+              </w:rPr>
+              <w:t>semua</w:t>
+            </w:r>
+            <w:proofErr w:type="spellEnd"/>
+            <w:r>
+              <w:rPr>
+                <w:rFonts w:ascii="Cambria" w:hAnsi="Cambria"/>
+              </w:rPr>
+              <w:t xml:space="preserve"> </w:t>
+            </w:r>
+            <w:proofErr w:type="spellStart"/>
+            <w:r>
+              <w:rPr>
+                <w:rFonts w:ascii="Cambria" w:hAnsi="Cambria"/>
+              </w:rPr>
+              <w:t>halaman</w:t>
+            </w:r>
+            <w:proofErr w:type="spellEnd"/>
+            <w:r>
+              <w:rPr>
+                <w:rFonts w:ascii="Cambria" w:hAnsi="Cambria"/>
+              </w:rPr>
+              <w:t xml:space="preserve"> </w:t>
+            </w:r>
+            <w:proofErr w:type="spellStart"/>
+            <w:r>
+              <w:rPr>
+                <w:rFonts w:ascii="Cambria" w:hAnsi="Cambria"/>
+              </w:rPr>
+              <w:t>produk</w:t>
+            </w:r>
+            <w:proofErr w:type="spellEnd"/>
+            <w:r>
+              <w:rPr>
+                <w:rFonts w:ascii="Cambria" w:hAnsi="Cambria"/>
+              </w:rPr>
+              <w:t xml:space="preserve"> pada sprint </w:t>
+            </w:r>
+            <w:r>
+              <w:rPr>
+                <w:rFonts w:ascii="Cambria" w:hAnsi="Cambria"/>
+              </w:rPr>
+              <w:t>4</w:t>
+            </w:r>
+          </w:p>
+        </w:tc>
+        <w:tc>
+          <w:tcPr>
+            <w:tcW w:w="1701" w:type="dxa"/>
+          </w:tcPr>
+          <w:p>
+            <w:pPr>
+              <w:rPr>
+                <w:rFonts w:ascii="Cambria" w:hAnsi="Cambria"/>
+              </w:rPr>
+            </w:pPr>
+            <w:proofErr w:type="spellStart"/>
+            <w:r>
+              <w:rPr>
+                <w:rFonts w:ascii="Cambria" w:hAnsi="Cambria"/>
+              </w:rPr>
+              <w:t>Tidak</w:t>
+            </w:r>
+            <w:proofErr w:type="spellEnd"/>
+            <w:r>
+              <w:rPr>
+                <w:rFonts w:ascii="Cambria" w:hAnsi="Cambria"/>
+              </w:rPr>
+              <w:t xml:space="preserve"> </w:t>
+            </w:r>
+            <w:proofErr w:type="spellStart"/>
+            <w:r>
+              <w:rPr>
+                <w:rFonts w:ascii="Cambria" w:hAnsi="Cambria"/>
+              </w:rPr>
+              <w:t>ada</w:t>
+            </w:r>
+            <w:proofErr w:type="spellEnd"/>
+          </w:p>
+        </w:tc>
+        <w:tc>
+          <w:tcPr>
+            <w:tcW w:w="1825" w:type="dxa"/>
+          </w:tcPr>
+          <w:p>
+            <w:pPr>
+              <w:rPr>
+                <w:rFonts w:ascii="Cambria" w:hAnsi="Cambria"/>
+              </w:rPr>
+            </w:pPr>
+            <w:proofErr w:type="spellStart"/>
+            <w:r>
+              <w:rPr>
+                <w:rFonts w:ascii="Cambria" w:hAnsi="Cambria"/>
+              </w:rPr>
+              <w:t>Tidak</w:t>
+            </w:r>
+            <w:proofErr w:type="spellEnd"/>
+            <w:r>
+              <w:rPr>
+                <w:rFonts w:ascii="Cambria" w:hAnsi="Cambria"/>
+              </w:rPr>
+              <w:t xml:space="preserve"> </w:t>
+            </w:r>
+            <w:proofErr w:type="spellStart"/>
+            <w:r>
+              <w:rPr>
+                <w:rFonts w:ascii="Cambria" w:hAnsi="Cambria"/>
+              </w:rPr>
+              <w:t>ada</w:t>
+            </w:r>
+            <w:proofErr w:type="spellEnd"/>
+          </w:p>
+        </w:tc>
+      </w:tr>
+      <w:tr>
+        <w:tc>
+          <w:tcPr>
+            <w:tcW w:w="1175" w:type="dxa"/>
+            <w:vMerge/>
+          </w:tcPr>
+          <w:p>
+            <w:pPr>
+              <w:rPr>
+                <w:rFonts w:ascii="Cambria" w:hAnsi="Cambria"/>
+              </w:rPr>
+            </w:pPr>
+          </w:p>
+        </w:tc>
+        <w:tc>
+          <w:tcPr>
+            <w:tcW w:w="1142" w:type="dxa"/>
+            <w:vMerge/>
+          </w:tcPr>
+          <w:p>
+            <w:pPr>
+              <w:rPr>
+                <w:rFonts w:ascii="Cambria" w:hAnsi="Cambria"/>
+              </w:rPr>
+            </w:pPr>
+          </w:p>
+        </w:tc>
+        <w:tc>
+          <w:tcPr>
+            <w:tcW w:w="1610" w:type="dxa"/>
+          </w:tcPr>
+          <w:p>
+            <w:pPr>
+              <w:rPr>
+                <w:rFonts w:ascii="Cambria" w:hAnsi="Cambria"/>
+              </w:rPr>
+            </w:pPr>
+            <w:proofErr w:type="spellStart"/>
+            <w:r>
+              <w:rPr>
+                <w:rFonts w:ascii="Cambria" w:hAnsi="Cambria"/>
+              </w:rPr>
+              <w:t>Menyelesaikan</w:t>
+            </w:r>
+            <w:proofErr w:type="spellEnd"/>
+            <w:r>
+              <w:rPr>
+                <w:rFonts w:ascii="Cambria" w:hAnsi="Cambria"/>
+              </w:rPr>
+              <w:t xml:space="preserve"> sprint </w:t>
+            </w:r>
+            <w:r>
+              <w:rPr>
+                <w:rFonts w:ascii="Cambria" w:hAnsi="Cambria"/>
+              </w:rPr>
+              <w:t>4</w:t>
+            </w:r>
+          </w:p>
+        </w:tc>
+        <w:tc>
+          <w:tcPr>
+            <w:tcW w:w="1455" w:type="dxa"/>
+          </w:tcPr>
+          <w:p>
+            <w:pPr>
+              <w:rPr>
+                <w:rFonts w:ascii="Cambria" w:hAnsi="Cambria"/>
+              </w:rPr>
+            </w:pPr>
+            <w:proofErr w:type="spellStart"/>
+            <w:r>
+              <w:rPr>
+                <w:rFonts w:ascii="Cambria" w:hAnsi="Cambria"/>
+              </w:rPr>
+              <w:t>Kolaborasi</w:t>
+            </w:r>
+            <w:proofErr w:type="spellEnd"/>
+            <w:r>
+              <w:rPr>
+                <w:rFonts w:ascii="Cambria" w:hAnsi="Cambria"/>
+              </w:rPr>
+              <w:t xml:space="preserve"> </w:t>
+            </w:r>
+            <w:proofErr w:type="spellStart"/>
+            <w:r>
+              <w:rPr>
+                <w:rFonts w:ascii="Cambria" w:hAnsi="Cambria"/>
+              </w:rPr>
+              <w:t>membuat</w:t>
+            </w:r>
+            <w:proofErr w:type="spellEnd"/>
+            <w:r>
+              <w:rPr>
+                <w:rFonts w:ascii="Cambria" w:hAnsi="Cambria"/>
+              </w:rPr>
+              <w:t xml:space="preserve"> </w:t>
+            </w:r>
+            <w:proofErr w:type="spellStart"/>
+            <w:r>
+              <w:rPr>
+                <w:rFonts w:ascii="Cambria" w:hAnsi="Cambria"/>
+              </w:rPr>
+              <w:t>laporan</w:t>
+            </w:r>
+            <w:proofErr w:type="spellEnd"/>
+            <w:r>
+              <w:rPr>
+                <w:rFonts w:ascii="Cambria" w:hAnsi="Cambria"/>
+              </w:rPr>
+              <w:t xml:space="preserve"> di </w:t>
+            </w:r>
+            <w:proofErr w:type="spellStart"/>
+            <w:r>
+              <w:rPr>
+                <w:rFonts w:ascii="Cambria" w:hAnsi="Cambria"/>
+              </w:rPr>
+              <w:t>github</w:t>
+            </w:r>
+            <w:proofErr w:type="spellEnd"/>
+          </w:p>
+        </w:tc>
+        <w:tc>
+          <w:tcPr>
+            <w:tcW w:w="1701" w:type="dxa"/>
+          </w:tcPr>
+          <w:p>
+            <w:pPr>
+              <w:rPr>
+                <w:rFonts w:ascii="Cambria" w:hAnsi="Cambria"/>
+              </w:rPr>
+            </w:pPr>
+            <w:proofErr w:type="spellStart"/>
+            <w:r>
+              <w:rPr>
+                <w:rFonts w:ascii="Cambria" w:hAnsi="Cambria"/>
+              </w:rPr>
+              <w:t>Kesulitan</w:t>
+            </w:r>
+            <w:proofErr w:type="spellEnd"/>
+            <w:r>
+              <w:rPr>
+                <w:rFonts w:ascii="Cambria" w:hAnsi="Cambria"/>
+              </w:rPr>
+              <w:t xml:space="preserve"> </w:t>
+            </w:r>
+            <w:proofErr w:type="spellStart"/>
+            <w:r>
+              <w:rPr>
+                <w:rFonts w:ascii="Cambria" w:hAnsi="Cambria"/>
+              </w:rPr>
+              <w:t>dalam</w:t>
+            </w:r>
+            <w:proofErr w:type="spellEnd"/>
+            <w:r>
+              <w:rPr>
+                <w:rFonts w:ascii="Cambria" w:hAnsi="Cambria"/>
+              </w:rPr>
+              <w:t xml:space="preserve"> </w:t>
+            </w:r>
+            <w:proofErr w:type="spellStart"/>
+            <w:r>
+              <w:rPr>
+                <w:rFonts w:ascii="Cambria" w:hAnsi="Cambria"/>
+              </w:rPr>
+              <w:t>melakukan</w:t>
+            </w:r>
+            <w:proofErr w:type="spellEnd"/>
+            <w:r>
+              <w:rPr>
+                <w:rFonts w:ascii="Cambria" w:hAnsi="Cambria"/>
+              </w:rPr>
+              <w:t xml:space="preserve"> di </w:t>
+            </w:r>
+            <w:proofErr w:type="spellStart"/>
+            <w:r>
+              <w:rPr>
+                <w:rFonts w:ascii="Cambria" w:hAnsi="Cambria"/>
+              </w:rPr>
+              <w:t>github</w:t>
+            </w:r>
+            <w:proofErr w:type="spellEnd"/>
+          </w:p>
+        </w:tc>
+        <w:tc>
+          <w:tcPr>
+            <w:tcW w:w="1825" w:type="dxa"/>
+          </w:tcPr>
+          <w:p>
+            <w:pPr>
+              <w:rPr>
+                <w:rFonts w:ascii="Cambria" w:hAnsi="Cambria"/>
+              </w:rPr>
+            </w:pPr>
+            <w:proofErr w:type="spellStart"/>
+            <w:r>
+              <w:rPr>
+                <w:rFonts w:ascii="Cambria" w:hAnsi="Cambria"/>
+              </w:rPr>
+              <w:t>Mencari</w:t>
+            </w:r>
+            <w:proofErr w:type="spellEnd"/>
+            <w:r>
+              <w:rPr>
+                <w:rFonts w:ascii="Cambria" w:hAnsi="Cambria"/>
+              </w:rPr>
+              <w:t xml:space="preserve"> </w:t>
+            </w:r>
+            <w:proofErr w:type="spellStart"/>
+            <w:r>
+              <w:rPr>
+                <w:rFonts w:ascii="Cambria" w:hAnsi="Cambria"/>
+              </w:rPr>
+              <w:t>referensi</w:t>
+            </w:r>
+            <w:proofErr w:type="spellEnd"/>
+            <w:r>
+              <w:rPr>
+                <w:rFonts w:ascii="Cambria" w:hAnsi="Cambria"/>
+              </w:rPr>
+              <w:t xml:space="preserve"> </w:t>
+            </w:r>
+            <w:proofErr w:type="spellStart"/>
+            <w:r>
+              <w:rPr>
+                <w:rFonts w:ascii="Cambria" w:hAnsi="Cambria"/>
+              </w:rPr>
+              <w:t>dari</w:t>
+            </w:r>
+            <w:proofErr w:type="spellEnd"/>
+            <w:r>
+              <w:rPr>
+                <w:rFonts w:ascii="Cambria" w:hAnsi="Cambria"/>
+              </w:rPr>
+              <w:t xml:space="preserve"> internet</w:t>
+            </w:r>
+          </w:p>
+        </w:tc>
+      </w:tr>
+      <w:tr>
+        <w:tc>
+          <w:tcPr>
+            <w:tcW w:w="1175" w:type="dxa"/>
+            <w:vMerge/>
+          </w:tcPr>
+          <w:p>
+            <w:pPr>
+              <w:rPr>
+                <w:rFonts w:ascii="Cambria" w:hAnsi="Cambria"/>
+              </w:rPr>
+            </w:pPr>
+          </w:p>
+        </w:tc>
+        <w:tc>
+          <w:tcPr>
+            <w:tcW w:w="1142" w:type="dxa"/>
+            <w:vMerge/>
+          </w:tcPr>
+          <w:p>
+            <w:pPr>
+              <w:rPr>
+                <w:rFonts w:ascii="Cambria" w:hAnsi="Cambria"/>
+              </w:rPr>
+            </w:pPr>
+          </w:p>
+        </w:tc>
+        <w:tc>
+          <w:tcPr>
+            <w:tcW w:w="1610" w:type="dxa"/>
+          </w:tcPr>
+          <w:p>
+            <w:pPr>
+              <w:rPr>
+                <w:rFonts w:ascii="Cambria" w:hAnsi="Cambria"/>
+              </w:rPr>
+            </w:pPr>
+            <w:proofErr w:type="spellStart"/>
+            <w:r>
+              <w:rPr>
+                <w:rFonts w:ascii="Cambria" w:hAnsi="Cambria"/>
+              </w:rPr>
+              <w:t>Menyelesaikan</w:t>
+            </w:r>
+            <w:proofErr w:type="spellEnd"/>
+            <w:r>
+              <w:rPr>
+                <w:rFonts w:ascii="Cambria" w:hAnsi="Cambria"/>
+              </w:rPr>
+              <w:t xml:space="preserve"> </w:t>
+            </w:r>
+            <w:proofErr w:type="spellStart"/>
+            <w:r>
+              <w:rPr>
+                <w:rFonts w:ascii="Cambria" w:hAnsi="Cambria"/>
+              </w:rPr>
+              <w:t>laporan</w:t>
+            </w:r>
+            <w:proofErr w:type="spellEnd"/>
+          </w:p>
+        </w:tc>
+        <w:tc>
+          <w:tcPr>
+            <w:tcW w:w="1455" w:type="dxa"/>
+          </w:tcPr>
+          <w:p>
+            <w:pPr>
+              <w:rPr>
+                <w:rFonts w:ascii="Cambria" w:hAnsi="Cambria"/>
+              </w:rPr>
+            </w:pPr>
+            <w:r>
+              <w:rPr>
+                <w:rFonts w:ascii="Cambria" w:hAnsi="Cambria"/>
+              </w:rPr>
+              <w:t xml:space="preserve">Submit </w:t>
+            </w:r>
+            <w:proofErr w:type="spellStart"/>
+            <w:r>
+              <w:rPr>
+                <w:rFonts w:ascii="Cambria" w:hAnsi="Cambria"/>
+              </w:rPr>
+              <w:t>laporan</w:t>
+            </w:r>
+            <w:proofErr w:type="spellEnd"/>
+            <w:r>
+              <w:rPr>
+                <w:rFonts w:ascii="Cambria" w:hAnsi="Cambria"/>
+              </w:rPr>
+              <w:t xml:space="preserve"> UTS</w:t>
+            </w:r>
+          </w:p>
+        </w:tc>
+        <w:tc>
+          <w:tcPr>
+            <w:tcW w:w="1701" w:type="dxa"/>
+          </w:tcPr>
+          <w:p>
+            <w:pPr>
+              <w:rPr>
+                <w:rFonts w:ascii="Cambria" w:hAnsi="Cambria"/>
+              </w:rPr>
+            </w:pPr>
+            <w:proofErr w:type="spellStart"/>
+            <w:r>
+              <w:rPr>
+                <w:rFonts w:ascii="Cambria" w:hAnsi="Cambria"/>
+              </w:rPr>
+              <w:t>Tidak</w:t>
+            </w:r>
+            <w:proofErr w:type="spellEnd"/>
+            <w:r>
+              <w:rPr>
+                <w:rFonts w:ascii="Cambria" w:hAnsi="Cambria"/>
+              </w:rPr>
+              <w:t xml:space="preserve"> </w:t>
+            </w:r>
+            <w:proofErr w:type="spellStart"/>
+            <w:r>
+              <w:rPr>
+                <w:rFonts w:ascii="Cambria" w:hAnsi="Cambria"/>
+              </w:rPr>
+              <w:t>ada</w:t>
+            </w:r>
+            <w:proofErr w:type="spellEnd"/>
+          </w:p>
+        </w:tc>
+        <w:tc>
+          <w:tcPr>
+            <w:tcW w:w="1825" w:type="dxa"/>
+          </w:tcPr>
+          <w:p>
+            <w:pPr>
+              <w:rPr>
+                <w:rFonts w:ascii="Cambria" w:hAnsi="Cambria"/>
+              </w:rPr>
+            </w:pPr>
+            <w:proofErr w:type="spellStart"/>
+            <w:r>
+              <w:rPr>
+                <w:rFonts w:ascii="Cambria" w:hAnsi="Cambria"/>
+              </w:rPr>
+              <w:t>Tdak</w:t>
+            </w:r>
+            <w:proofErr w:type="spellEnd"/>
+            <w:r>
+              <w:rPr>
+                <w:rFonts w:ascii="Cambria" w:hAnsi="Cambria"/>
+              </w:rPr>
+              <w:t xml:space="preserve"> </w:t>
+            </w:r>
+            <w:proofErr w:type="spellStart"/>
+            <w:r>
+              <w:rPr>
+                <w:rFonts w:ascii="Cambria" w:hAnsi="Cambria"/>
+              </w:rPr>
+              <w:t>ada</w:t>
+            </w:r>
+            <w:proofErr w:type="spellEnd"/>
+          </w:p>
+        </w:tc>
+      </w:tr>
+    </w:tbl>
+    <w:p>
+      <w:pPr>
+        <w:rPr>
+          <w:rFonts w:ascii="Cambria" w:hAnsi="Cambria"/>
+        </w:rPr>
+      </w:pPr>
+    </w:p>
+    <w:p/>
     <w:sectPr>
       <w:pgSz w:w="11906" w:h="16838"/>
       <w:pgMar w:top="1440" w:right="1440" w:bottom="1440" w:left="1440" w:header="720" w:footer="720" w:gutter="0"/>
@@ -15144,7 +17366,7 @@
   <w:abstractNum w:abstractNumId="0" w15:restartNumberingAfterBreak="0">
     <w:nsid w:val="51196BB7"/>
     <w:multiLevelType w:val="hybridMultilevel"/>
-    <w:tmpl w:val="43CC4ED4"/>
+    <w:tmpl w:val="8724F30A"/>
     <w:lvl w:ilvl="0" w:tplc="38090013">
       <w:start w:val="1"/>
       <w:numFmt w:val="upperRoman"/>

</xml_diff>

<commit_message>
menambahkan ss board trello serta link trello dan github
</commit_message>
<xml_diff>
--- a/Laporan UTS Agile.docx
+++ b/Laporan UTS Agile.docx
@@ -2569,6 +2569,7 @@
         <w:t xml:space="preserve"> </w:t>
       </w:r>
       <w:proofErr w:type="spellStart"/>
+      <w:proofErr w:type="gramStart"/>
       <w:r>
         <w:rPr>
           <w:rFonts w:ascii="Cambria" w:hAnsi="Cambria"/>
@@ -2580,7 +2581,14 @@
         <w:rPr>
           <w:rFonts w:ascii="Cambria" w:hAnsi="Cambria"/>
         </w:rPr>
-        <w:t xml:space="preserve"> , kami </w:t>
+        <w:t xml:space="preserve"> ,</w:t>
+      </w:r>
+      <w:proofErr w:type="gramEnd"/>
+      <w:r>
+        <w:rPr>
+          <w:rFonts w:ascii="Cambria" w:hAnsi="Cambria"/>
+        </w:rPr>
+        <w:t xml:space="preserve"> kami </w:t>
       </w:r>
       <w:proofErr w:type="spellStart"/>
       <w:r>
@@ -2775,6 +2783,7 @@
         <w:t xml:space="preserve"> </w:t>
       </w:r>
       <w:proofErr w:type="spellStart"/>
+      <w:proofErr w:type="gramStart"/>
       <w:r>
         <w:rPr>
           <w:rFonts w:ascii="Cambria" w:hAnsi="Cambria"/>
@@ -2796,6 +2805,7 @@
         <w:t>analisis</w:t>
       </w:r>
       <w:proofErr w:type="spellEnd"/>
+      <w:proofErr w:type="gramEnd"/>
       <w:r>
         <w:rPr>
           <w:rFonts w:ascii="Cambria" w:hAnsi="Cambria"/>
@@ -8520,11 +8530,19 @@
                 <w:rFonts w:ascii="Cambria" w:hAnsi="Cambria"/>
               </w:rPr>
             </w:pPr>
-            <w:r>
-              <w:rPr>
-                <w:rFonts w:ascii="Cambria" w:hAnsi="Cambria"/>
-              </w:rPr>
-              <w:t xml:space="preserve">Esi, Grace, </w:t>
+            <w:proofErr w:type="spellStart"/>
+            <w:r>
+              <w:rPr>
+                <w:rFonts w:ascii="Cambria" w:hAnsi="Cambria"/>
+              </w:rPr>
+              <w:t>Esi</w:t>
+            </w:r>
+            <w:proofErr w:type="spellEnd"/>
+            <w:r>
+              <w:rPr>
+                <w:rFonts w:ascii="Cambria" w:hAnsi="Cambria"/>
+              </w:rPr>
+              <w:t xml:space="preserve">, Grace, </w:t>
             </w:r>
             <w:proofErr w:type="spellStart"/>
             <w:r>
@@ -8888,11 +8906,19 @@
                 <w:rFonts w:ascii="Cambria" w:hAnsi="Cambria"/>
               </w:rPr>
             </w:pPr>
-            <w:r>
-              <w:rPr>
-                <w:rFonts w:ascii="Cambria" w:hAnsi="Cambria"/>
-              </w:rPr>
-              <w:t xml:space="preserve">Esi, Grace, </w:t>
+            <w:proofErr w:type="spellStart"/>
+            <w:r>
+              <w:rPr>
+                <w:rFonts w:ascii="Cambria" w:hAnsi="Cambria"/>
+              </w:rPr>
+              <w:t>Esi</w:t>
+            </w:r>
+            <w:proofErr w:type="spellEnd"/>
+            <w:r>
+              <w:rPr>
+                <w:rFonts w:ascii="Cambria" w:hAnsi="Cambria"/>
+              </w:rPr>
+              <w:t xml:space="preserve">, Grace, </w:t>
             </w:r>
             <w:proofErr w:type="spellStart"/>
             <w:r>
@@ -9816,11 +9842,19 @@
               </w:rPr>
             </w:pPr>
             <w:proofErr w:type="spellStart"/>
-            <w:r>
-              <w:rPr>
-                <w:rFonts w:ascii="Cambria" w:hAnsi="Cambria"/>
-              </w:rPr>
-              <w:t>Esi,Grace,Zuwita</w:t>
+            <w:proofErr w:type="gramStart"/>
+            <w:r>
+              <w:rPr>
+                <w:rFonts w:ascii="Cambria" w:hAnsi="Cambria"/>
+              </w:rPr>
+              <w:t>Esi,Grace</w:t>
+            </w:r>
+            <w:proofErr w:type="gramEnd"/>
+            <w:r>
+              <w:rPr>
+                <w:rFonts w:ascii="Cambria" w:hAnsi="Cambria"/>
+              </w:rPr>
+              <w:t>,Zuwita</w:t>
             </w:r>
             <w:proofErr w:type="spellEnd"/>
           </w:p>
@@ -10193,11 +10227,19 @@
               </w:rPr>
             </w:pPr>
             <w:proofErr w:type="spellStart"/>
-            <w:r>
-              <w:rPr>
-                <w:rFonts w:ascii="Cambria" w:hAnsi="Cambria"/>
-              </w:rPr>
-              <w:t>Esi,Grace,Zuwita</w:t>
+            <w:proofErr w:type="gramStart"/>
+            <w:r>
+              <w:rPr>
+                <w:rFonts w:ascii="Cambria" w:hAnsi="Cambria"/>
+              </w:rPr>
+              <w:t>Esi,Grace</w:t>
+            </w:r>
+            <w:proofErr w:type="gramEnd"/>
+            <w:r>
+              <w:rPr>
+                <w:rFonts w:ascii="Cambria" w:hAnsi="Cambria"/>
+              </w:rPr>
+              <w:t>,Zuwita</w:t>
             </w:r>
             <w:proofErr w:type="spellEnd"/>
           </w:p>
@@ -10591,11 +10633,19 @@
               </w:rPr>
             </w:pPr>
             <w:proofErr w:type="spellStart"/>
-            <w:r>
-              <w:rPr>
-                <w:rFonts w:ascii="Cambria" w:hAnsi="Cambria"/>
-              </w:rPr>
-              <w:t>Esi,Grace,Zuwita</w:t>
+            <w:proofErr w:type="gramStart"/>
+            <w:r>
+              <w:rPr>
+                <w:rFonts w:ascii="Cambria" w:hAnsi="Cambria"/>
+              </w:rPr>
+              <w:t>Esi,Grace</w:t>
+            </w:r>
+            <w:proofErr w:type="gramEnd"/>
+            <w:r>
+              <w:rPr>
+                <w:rFonts w:ascii="Cambria" w:hAnsi="Cambria"/>
+              </w:rPr>
+              <w:t>,Zuwita</w:t>
             </w:r>
             <w:proofErr w:type="spellEnd"/>
           </w:p>
@@ -11020,11 +11070,19 @@
               </w:rPr>
             </w:pPr>
             <w:proofErr w:type="spellStart"/>
-            <w:r>
-              <w:rPr>
-                <w:rFonts w:ascii="Cambria" w:hAnsi="Cambria"/>
-              </w:rPr>
-              <w:t>Esi,Grace,Zuwita</w:t>
+            <w:proofErr w:type="gramStart"/>
+            <w:r>
+              <w:rPr>
+                <w:rFonts w:ascii="Cambria" w:hAnsi="Cambria"/>
+              </w:rPr>
+              <w:t>Esi,Grace</w:t>
+            </w:r>
+            <w:proofErr w:type="gramEnd"/>
+            <w:r>
+              <w:rPr>
+                <w:rFonts w:ascii="Cambria" w:hAnsi="Cambria"/>
+              </w:rPr>
+              <w:t>,Zuwita</w:t>
             </w:r>
             <w:proofErr w:type="spellEnd"/>
           </w:p>
@@ -11466,11 +11524,19 @@
               </w:rPr>
             </w:pPr>
             <w:proofErr w:type="spellStart"/>
-            <w:r>
-              <w:rPr>
-                <w:rFonts w:ascii="Cambria" w:hAnsi="Cambria"/>
-              </w:rPr>
-              <w:t>Esi,Grace,Zuwita</w:t>
+            <w:proofErr w:type="gramStart"/>
+            <w:r>
+              <w:rPr>
+                <w:rFonts w:ascii="Cambria" w:hAnsi="Cambria"/>
+              </w:rPr>
+              <w:t>Esi,Grace</w:t>
+            </w:r>
+            <w:proofErr w:type="gramEnd"/>
+            <w:r>
+              <w:rPr>
+                <w:rFonts w:ascii="Cambria" w:hAnsi="Cambria"/>
+              </w:rPr>
+              <w:t>,Zuwita</w:t>
             </w:r>
             <w:proofErr w:type="spellEnd"/>
           </w:p>
@@ -12031,11 +12097,19 @@
               </w:rPr>
             </w:pPr>
             <w:proofErr w:type="spellStart"/>
-            <w:r>
-              <w:rPr>
-                <w:rFonts w:ascii="Cambria" w:hAnsi="Cambria"/>
-              </w:rPr>
-              <w:t>Esi,Grace,Zuwita</w:t>
+            <w:proofErr w:type="gramStart"/>
+            <w:r>
+              <w:rPr>
+                <w:rFonts w:ascii="Cambria" w:hAnsi="Cambria"/>
+              </w:rPr>
+              <w:t>Esi,Grace</w:t>
+            </w:r>
+            <w:proofErr w:type="gramEnd"/>
+            <w:r>
+              <w:rPr>
+                <w:rFonts w:ascii="Cambria" w:hAnsi="Cambria"/>
+              </w:rPr>
+              <w:t>,Zuwita</w:t>
             </w:r>
             <w:proofErr w:type="spellEnd"/>
           </w:p>
@@ -12659,6 +12733,7 @@
               <w:t xml:space="preserve"> </w:t>
             </w:r>
             <w:proofErr w:type="spellStart"/>
+            <w:proofErr w:type="gramStart"/>
             <w:r>
               <w:rPr>
                 <w:rFonts w:ascii="Cambria" w:hAnsi="Cambria"/>
@@ -12678,6 +12753,7 @@
               </w:rPr>
               <w:t>.</w:t>
             </w:r>
+            <w:proofErr w:type="gramEnd"/>
           </w:p>
         </w:tc>
         <w:tc>
@@ -12748,11 +12824,19 @@
                 <w:rFonts w:ascii="Cambria" w:hAnsi="Cambria"/>
               </w:rPr>
             </w:pPr>
-            <w:r>
-              <w:rPr>
-                <w:rFonts w:ascii="Cambria" w:hAnsi="Cambria"/>
-              </w:rPr>
-              <w:t xml:space="preserve">Esi, Grace, </w:t>
+            <w:proofErr w:type="spellStart"/>
+            <w:r>
+              <w:rPr>
+                <w:rFonts w:ascii="Cambria" w:hAnsi="Cambria"/>
+              </w:rPr>
+              <w:t>Esi</w:t>
+            </w:r>
+            <w:proofErr w:type="spellEnd"/>
+            <w:r>
+              <w:rPr>
+                <w:rFonts w:ascii="Cambria" w:hAnsi="Cambria"/>
+              </w:rPr>
+              <w:t xml:space="preserve">, Grace, </w:t>
             </w:r>
             <w:proofErr w:type="spellStart"/>
             <w:r>
@@ -13257,11 +13341,19 @@
                 <w:rFonts w:ascii="Cambria" w:hAnsi="Cambria"/>
               </w:rPr>
             </w:pPr>
-            <w:r>
-              <w:rPr>
-                <w:rFonts w:ascii="Cambria" w:hAnsi="Cambria"/>
-              </w:rPr>
-              <w:t xml:space="preserve">Esi, Grace, </w:t>
+            <w:proofErr w:type="spellStart"/>
+            <w:r>
+              <w:rPr>
+                <w:rFonts w:ascii="Cambria" w:hAnsi="Cambria"/>
+              </w:rPr>
+              <w:t>Esi</w:t>
+            </w:r>
+            <w:proofErr w:type="spellEnd"/>
+            <w:r>
+              <w:rPr>
+                <w:rFonts w:ascii="Cambria" w:hAnsi="Cambria"/>
+              </w:rPr>
+              <w:t xml:space="preserve">, Grace, </w:t>
             </w:r>
             <w:proofErr w:type="spellStart"/>
             <w:r>
@@ -13732,11 +13824,19 @@
                 <w:rFonts w:ascii="Cambria" w:hAnsi="Cambria"/>
               </w:rPr>
             </w:pPr>
-            <w:r>
-              <w:rPr>
-                <w:rFonts w:ascii="Cambria" w:hAnsi="Cambria"/>
-              </w:rPr>
-              <w:t xml:space="preserve">Esi, Grace, </w:t>
+            <w:proofErr w:type="spellStart"/>
+            <w:r>
+              <w:rPr>
+                <w:rFonts w:ascii="Cambria" w:hAnsi="Cambria"/>
+              </w:rPr>
+              <w:t>Esi</w:t>
+            </w:r>
+            <w:proofErr w:type="spellEnd"/>
+            <w:r>
+              <w:rPr>
+                <w:rFonts w:ascii="Cambria" w:hAnsi="Cambria"/>
+              </w:rPr>
+              <w:t xml:space="preserve">, Grace, </w:t>
             </w:r>
             <w:proofErr w:type="spellStart"/>
             <w:r>
@@ -14141,11 +14241,19 @@
                 <w:rFonts w:ascii="Cambria" w:hAnsi="Cambria"/>
               </w:rPr>
             </w:pPr>
-            <w:r>
-              <w:rPr>
-                <w:rFonts w:ascii="Cambria" w:hAnsi="Cambria"/>
-              </w:rPr>
-              <w:t xml:space="preserve">Esi, Grace, </w:t>
+            <w:proofErr w:type="spellStart"/>
+            <w:r>
+              <w:rPr>
+                <w:rFonts w:ascii="Cambria" w:hAnsi="Cambria"/>
+              </w:rPr>
+              <w:t>Esi</w:t>
+            </w:r>
+            <w:proofErr w:type="spellEnd"/>
+            <w:r>
+              <w:rPr>
+                <w:rFonts w:ascii="Cambria" w:hAnsi="Cambria"/>
+              </w:rPr>
+              <w:t xml:space="preserve">, Grace, </w:t>
             </w:r>
             <w:proofErr w:type="spellStart"/>
             <w:r>
@@ -14806,11 +14914,19 @@
                 <w:rFonts w:ascii="Cambria" w:hAnsi="Cambria"/>
               </w:rPr>
             </w:pPr>
-            <w:r>
-              <w:rPr>
-                <w:rFonts w:ascii="Cambria" w:hAnsi="Cambria"/>
-              </w:rPr>
-              <w:t xml:space="preserve">Esi, Grace, </w:t>
+            <w:proofErr w:type="spellStart"/>
+            <w:r>
+              <w:rPr>
+                <w:rFonts w:ascii="Cambria" w:hAnsi="Cambria"/>
+              </w:rPr>
+              <w:t>Esi</w:t>
+            </w:r>
+            <w:proofErr w:type="spellEnd"/>
+            <w:r>
+              <w:rPr>
+                <w:rFonts w:ascii="Cambria" w:hAnsi="Cambria"/>
+              </w:rPr>
+              <w:t xml:space="preserve">, Grace, </w:t>
             </w:r>
             <w:proofErr w:type="spellStart"/>
             <w:r>
@@ -17991,6 +18107,7 @@
               <w:t xml:space="preserve"> </w:t>
             </w:r>
             <w:proofErr w:type="spellStart"/>
+            <w:proofErr w:type="gramStart"/>
             <w:r>
               <w:rPr>
                 <w:rFonts w:ascii="Cambria" w:hAnsi="Cambria"/>
@@ -17998,6 +18115,7 @@
               <w:t>pencarian,list</w:t>
             </w:r>
             <w:proofErr w:type="spellEnd"/>
+            <w:proofErr w:type="gramEnd"/>
             <w:r>
               <w:rPr>
                 <w:rFonts w:ascii="Cambria" w:hAnsi="Cambria"/>
@@ -18291,7 +18409,14 @@
               <w:rPr>
                 <w:rFonts w:ascii="Cambria" w:hAnsi="Cambria"/>
               </w:rPr>
-              <w:t>fitur-fitur</w:t>
+              <w:t>fitur-</w:t>
+            </w:r>
+            <w:proofErr w:type="gramStart"/>
+            <w:r>
+              <w:rPr>
+                <w:rFonts w:ascii="Cambria" w:hAnsi="Cambria"/>
+              </w:rPr>
+              <w:t>fitur</w:t>
             </w:r>
             <w:proofErr w:type="spellEnd"/>
             <w:r>
@@ -18308,6 +18433,7 @@
               <w:t>dimana</w:t>
             </w:r>
             <w:proofErr w:type="spellEnd"/>
+            <w:proofErr w:type="gramEnd"/>
             <w:r>
               <w:rPr>
                 <w:rFonts w:ascii="Cambria" w:hAnsi="Cambria"/>
@@ -19778,6 +19904,7 @@
               <w:t xml:space="preserve"> </w:t>
             </w:r>
             <w:proofErr w:type="spellStart"/>
+            <w:proofErr w:type="gramStart"/>
             <w:r>
               <w:rPr>
                 <w:rFonts w:ascii="Cambria" w:hAnsi="Cambria"/>
@@ -19789,7 +19916,14 @@
               <w:rPr>
                 <w:rFonts w:ascii="Cambria" w:hAnsi="Cambria"/>
               </w:rPr>
-              <w:t xml:space="preserve">  yang </w:t>
+              <w:t xml:space="preserve">  yang</w:t>
+            </w:r>
+            <w:proofErr w:type="gramEnd"/>
+            <w:r>
+              <w:rPr>
+                <w:rFonts w:ascii="Cambria" w:hAnsi="Cambria"/>
+              </w:rPr>
+              <w:t xml:space="preserve"> </w:t>
             </w:r>
             <w:proofErr w:type="spellStart"/>
             <w:r>
@@ -20398,6 +20532,256 @@
           <w:rFonts w:ascii="Cambria" w:hAnsi="Cambria"/>
         </w:rPr>
       </w:pPr>
+    </w:p>
+    <w:p>
+      <w:pPr>
+        <w:pStyle w:val="Heading2"/>
+        <w:numPr>
+          <w:ilvl w:val="0"/>
+          <w:numId w:val="2"/>
+        </w:numPr>
+        <w:rPr>
+          <w:rFonts w:ascii="Cambria" w:hAnsi="Cambria"/>
+          <w:b/>
+          <w:bCs/>
+          <w:color w:val="auto"/>
+        </w:rPr>
+      </w:pPr>
+      <w:proofErr w:type="spellStart"/>
+      <w:r>
+        <w:rPr>
+          <w:rFonts w:ascii="Cambria" w:hAnsi="Cambria"/>
+          <w:b/>
+          <w:bCs/>
+          <w:color w:val="auto"/>
+        </w:rPr>
+        <w:lastRenderedPageBreak/>
+        <w:t>Screenshoot</w:t>
+      </w:r>
+      <w:proofErr w:type="spellEnd"/>
+      <w:r>
+        <w:rPr>
+          <w:rFonts w:ascii="Cambria" w:hAnsi="Cambria"/>
+          <w:b/>
+          <w:bCs/>
+          <w:color w:val="auto"/>
+        </w:rPr>
+        <w:t xml:space="preserve"> Board Trello</w:t>
+      </w:r>
+    </w:p>
+    <w:p/>
+    <w:p>
+      <w:r>
+        <w:rPr>
+          <w:noProof/>
+        </w:rPr>
+        <w:drawing>
+          <wp:inline distT="0" distB="0" distL="0" distR="0" wp14:anchorId="1F338E1E" wp14:editId="130679C2">
+            <wp:extent cx="5731510" cy="2867660"/>
+            <wp:effectExtent l="0" t="0" r="2540" b="8890"/>
+            <wp:docPr id="887378817" name="Picture 1"/>
+            <wp:cNvGraphicFramePr>
+              <a:graphicFrameLocks xmlns:a="http://schemas.openxmlformats.org/drawingml/2006/main" noChangeAspect="1"/>
+            </wp:cNvGraphicFramePr>
+            <a:graphic xmlns:a="http://schemas.openxmlformats.org/drawingml/2006/main">
+              <a:graphicData uri="http://schemas.openxmlformats.org/drawingml/2006/picture">
+                <pic:pic xmlns:pic="http://schemas.openxmlformats.org/drawingml/2006/picture">
+                  <pic:nvPicPr>
+                    <pic:cNvPr id="887378817" name="Picture 887378817"/>
+                    <pic:cNvPicPr/>
+                  </pic:nvPicPr>
+                  <pic:blipFill>
+                    <a:blip r:embed="rId6">
+                      <a:extLst>
+                        <a:ext uri="{28A0092B-C50C-407E-A947-70E740481C1C}">
+                          <a14:useLocalDpi xmlns:a14="http://schemas.microsoft.com/office/drawing/2010/main" val="0"/>
+                        </a:ext>
+                      </a:extLst>
+                    </a:blip>
+                    <a:stretch>
+                      <a:fillRect/>
+                    </a:stretch>
+                  </pic:blipFill>
+                  <pic:spPr>
+                    <a:xfrm>
+                      <a:off x="0" y="0"/>
+                      <a:ext cx="5731510" cy="2867660"/>
+                    </a:xfrm>
+                    <a:prstGeom prst="rect">
+                      <a:avLst/>
+                    </a:prstGeom>
+                  </pic:spPr>
+                </pic:pic>
+              </a:graphicData>
+            </a:graphic>
+          </wp:inline>
+        </w:drawing>
+      </w:r>
+    </w:p>
+    <w:p>
+      <w:r>
+        <w:rPr>
+          <w:noProof/>
+        </w:rPr>
+        <w:drawing>
+          <wp:inline distT="0" distB="0" distL="0" distR="0" wp14:anchorId="65B0E735" wp14:editId="4B65B9FA">
+            <wp:extent cx="5731510" cy="2851150"/>
+            <wp:effectExtent l="0" t="0" r="2540" b="6350"/>
+            <wp:docPr id="1372376939" name="Picture 2"/>
+            <wp:cNvGraphicFramePr>
+              <a:graphicFrameLocks xmlns:a="http://schemas.openxmlformats.org/drawingml/2006/main" noChangeAspect="1"/>
+            </wp:cNvGraphicFramePr>
+            <a:graphic xmlns:a="http://schemas.openxmlformats.org/drawingml/2006/main">
+              <a:graphicData uri="http://schemas.openxmlformats.org/drawingml/2006/picture">
+                <pic:pic xmlns:pic="http://schemas.openxmlformats.org/drawingml/2006/picture">
+                  <pic:nvPicPr>
+                    <pic:cNvPr id="1372376939" name="Picture 1372376939"/>
+                    <pic:cNvPicPr/>
+                  </pic:nvPicPr>
+                  <pic:blipFill>
+                    <a:blip r:embed="rId7">
+                      <a:extLst>
+                        <a:ext uri="{28A0092B-C50C-407E-A947-70E740481C1C}">
+                          <a14:useLocalDpi xmlns:a14="http://schemas.microsoft.com/office/drawing/2010/main" val="0"/>
+                        </a:ext>
+                      </a:extLst>
+                    </a:blip>
+                    <a:stretch>
+                      <a:fillRect/>
+                    </a:stretch>
+                  </pic:blipFill>
+                  <pic:spPr>
+                    <a:xfrm>
+                      <a:off x="0" y="0"/>
+                      <a:ext cx="5731510" cy="2851150"/>
+                    </a:xfrm>
+                    <a:prstGeom prst="rect">
+                      <a:avLst/>
+                    </a:prstGeom>
+                  </pic:spPr>
+                </pic:pic>
+              </a:graphicData>
+            </a:graphic>
+          </wp:inline>
+        </w:drawing>
+      </w:r>
+    </w:p>
+    <w:p/>
+    <w:p>
+      <w:pPr>
+        <w:pStyle w:val="Heading2"/>
+        <w:numPr>
+          <w:ilvl w:val="0"/>
+          <w:numId w:val="2"/>
+        </w:numPr>
+        <w:rPr>
+          <w:rFonts w:ascii="Cambria" w:hAnsi="Cambria"/>
+          <w:b/>
+          <w:bCs/>
+          <w:color w:val="auto"/>
+        </w:rPr>
+      </w:pPr>
+      <w:r>
+        <w:rPr>
+          <w:rFonts w:ascii="Cambria" w:hAnsi="Cambria"/>
+          <w:b/>
+          <w:bCs/>
+          <w:color w:val="auto"/>
+        </w:rPr>
+        <w:t xml:space="preserve">Link Trello dan </w:t>
+      </w:r>
+      <w:proofErr w:type="spellStart"/>
+      <w:r>
+        <w:rPr>
+          <w:rFonts w:ascii="Cambria" w:hAnsi="Cambria"/>
+          <w:b/>
+          <w:bCs/>
+          <w:color w:val="auto"/>
+        </w:rPr>
+        <w:t>Github</w:t>
+      </w:r>
+      <w:proofErr w:type="spellEnd"/>
+    </w:p>
+    <w:p/>
+    <w:p>
+      <w:pPr>
+        <w:rPr>
+          <w:rFonts w:ascii="Cambria" w:hAnsi="Cambria"/>
+        </w:rPr>
+      </w:pPr>
+      <w:r>
+        <w:rPr>
+          <w:rFonts w:ascii="Cambria" w:hAnsi="Cambria"/>
+        </w:rPr>
+        <w:t xml:space="preserve">Link </w:t>
+      </w:r>
+      <w:proofErr w:type="gramStart"/>
+      <w:r>
+        <w:rPr>
+          <w:rFonts w:ascii="Cambria" w:hAnsi="Cambria"/>
+        </w:rPr>
+        <w:t>Trello :</w:t>
+      </w:r>
+      <w:proofErr w:type="gramEnd"/>
+      <w:r>
+        <w:rPr>
+          <w:rFonts w:ascii="Cambria" w:hAnsi="Cambria"/>
+        </w:rPr>
+        <w:t xml:space="preserve"> </w:t>
+      </w:r>
+      <w:hyperlink r:id="rId8" w:history="1">
+        <w:r>
+          <w:rPr>
+            <w:rStyle w:val="Hyperlink"/>
+            <w:rFonts w:ascii="Cambria" w:hAnsi="Cambria"/>
+          </w:rPr>
+          <w:t>https://trello.com/b/JoaVEt9H/utsperangkat-lunak-tangkas</w:t>
+        </w:r>
+      </w:hyperlink>
+    </w:p>
+    <w:p>
+      <w:pPr>
+        <w:rPr>
+          <w:rFonts w:ascii="Cambria" w:hAnsi="Cambria"/>
+        </w:rPr>
+      </w:pPr>
+      <w:r>
+        <w:rPr>
+          <w:rFonts w:ascii="Cambria" w:hAnsi="Cambria"/>
+        </w:rPr>
+        <w:t xml:space="preserve">Link </w:t>
+      </w:r>
+      <w:proofErr w:type="spellStart"/>
+      <w:proofErr w:type="gramStart"/>
+      <w:r>
+        <w:rPr>
+          <w:rFonts w:ascii="Cambria" w:hAnsi="Cambria"/>
+        </w:rPr>
+        <w:t>Github</w:t>
+      </w:r>
+      <w:proofErr w:type="spellEnd"/>
+      <w:r>
+        <w:rPr>
+          <w:rFonts w:ascii="Cambria" w:hAnsi="Cambria"/>
+        </w:rPr>
+        <w:t xml:space="preserve"> :</w:t>
+      </w:r>
+      <w:proofErr w:type="gramEnd"/>
+      <w:r>
+        <w:rPr>
+          <w:rFonts w:ascii="Cambria" w:hAnsi="Cambria"/>
+        </w:rPr>
+        <w:t xml:space="preserve"> </w:t>
+      </w:r>
+      <w:hyperlink r:id="rId9" w:history="1">
+        <w:r>
+          <w:rPr>
+            <w:rStyle w:val="Hyperlink"/>
+            <w:rFonts w:ascii="Cambria" w:hAnsi="Cambria"/>
+          </w:rPr>
+          <w:t>https://github.com/esibutarbutar/Agile-Laporan</w:t>
+        </w:r>
+      </w:hyperlink>
     </w:p>
     <w:sectPr>
       <w:pgSz w:w="11906" w:h="16838"/>
@@ -20500,7 +20884,7 @@
   <w:abstractNum w:abstractNumId="1" w15:restartNumberingAfterBreak="0">
     <w:nsid w:val="51196BB7"/>
     <w:multiLevelType w:val="hybridMultilevel"/>
-    <w:tmpl w:val="8724F30A"/>
+    <w:tmpl w:val="C1F440B8"/>
     <w:lvl w:ilvl="0" w:tplc="38090013">
       <w:start w:val="1"/>
       <w:numFmt w:val="upperRoman"/>
@@ -21460,6 +21844,29 @@
       </w:tblBorders>
     </w:tblPr>
   </w:style>
+  <w:style w:type="character" w:styleId="Hyperlink">
+    <w:name w:val="Hyperlink"/>
+    <w:basedOn w:val="DefaultParagraphFont"/>
+    <w:uiPriority w:val="99"/>
+    <w:unhideWhenUsed/>
+    <w:rsid w:val="005E6EB5"/>
+    <w:rPr>
+      <w:color w:val="0563C1" w:themeColor="hyperlink"/>
+      <w:u w:val="single"/>
+    </w:rPr>
+  </w:style>
+  <w:style w:type="character" w:styleId="UnresolvedMention">
+    <w:name w:val="Unresolved Mention"/>
+    <w:basedOn w:val="DefaultParagraphFont"/>
+    <w:uiPriority w:val="99"/>
+    <w:semiHidden/>
+    <w:unhideWhenUsed/>
+    <w:rsid w:val="005E6EB5"/>
+    <w:rPr>
+      <w:color w:val="605E5C"/>
+      <w:shd w:val="clear" w:color="auto" w:fill="E1DFDD"/>
+    </w:rPr>
+  </w:style>
 </w:styles>
 </file>
 

</xml_diff>

<commit_message>
menambahkan ss hasil rancangan aplikasi dan dokumentasi
</commit_message>
<xml_diff>
--- a/Laporan UTS Agile.docx
+++ b/Laporan UTS Agile.docx
@@ -1,6 +1,6 @@
 
 <file path=word/document.xml><?xml version="1.0" encoding="utf-8"?>
-<w:document xmlns:wpc="http://schemas.microsoft.com/office/word/2010/wordprocessingCanvas" xmlns:cx="http://schemas.microsoft.com/office/drawing/2014/chartex" xmlns:cx1="http://schemas.microsoft.com/office/drawing/2015/9/8/chartex" xmlns:cx2="http://schemas.microsoft.com/office/drawing/2015/10/21/chartex" xmlns:cx3="http://schemas.microsoft.com/office/drawing/2016/5/9/chartex" xmlns:cx4="http://schemas.microsoft.com/office/drawing/2016/5/10/chartex" xmlns:cx5="http://schemas.microsoft.com/office/drawing/2016/5/11/chartex" xmlns:cx6="http://schemas.microsoft.com/office/drawing/2016/5/12/chartex" xmlns:cx7="http://schemas.microsoft.com/office/drawing/2016/5/13/chartex" xmlns:cx8="http://schemas.microsoft.com/office/drawing/2016/5/14/chartex" xmlns:mc="http://schemas.openxmlformats.org/markup-compatibility/2006" xmlns:aink="http://schemas.microsoft.com/office/drawing/2016/ink" xmlns:am3d="http://schemas.microsoft.com/office/drawing/2017/model3d" xmlns:o="urn:schemas-microsoft-com:office:office" xmlns:oel="http://schemas.microsoft.com/office/2019/extlst" xmlns:r="http://schemas.openxmlformats.org/officeDocument/2006/relationships" xmlns:m="http://schemas.openxmlformats.org/officeDocument/2006/math" xmlns:v="urn:schemas-microsoft-com:vml" xmlns:wp14="http://schemas.microsoft.com/office/word/2010/wordprocessingDrawing" xmlns:wp="http://schemas.openxmlformats.org/drawingml/2006/wordprocessingDrawing" xmlns:w10="urn:schemas-microsoft-com:office:word" xmlns:w="http://schemas.openxmlformats.org/wordprocessingml/2006/main" xmlns:w14="http://schemas.microsoft.com/office/word/2010/wordml" xmlns:w15="http://schemas.microsoft.com/office/word/2012/wordml" xmlns:w16cex="http://schemas.microsoft.com/office/word/2018/wordml/cex" xmlns:w16cid="http://schemas.microsoft.com/office/word/2016/wordml/cid" xmlns:w16="http://schemas.microsoft.com/office/word/2018/wordml" xmlns:w16du="http://schemas.microsoft.com/office/word/2023/wordml/word16du" xmlns:w16sdtdh="http://schemas.microsoft.com/office/word/2020/wordml/sdtdatahash" xmlns:w16se="http://schemas.microsoft.com/office/word/2015/wordml/symex" xmlns:wpg="http://schemas.microsoft.com/office/word/2010/wordprocessingGroup" xmlns:wpi="http://schemas.microsoft.com/office/word/2010/wordprocessingInk" xmlns:wne="http://schemas.microsoft.com/office/word/2006/wordml" xmlns:wps="http://schemas.microsoft.com/office/word/2010/wordprocessingShape" mc:Ignorable="w14 w15 w16se w16cid w16 w16cex w16sdtdh wp14">
+<w:document xmlns:wpc="http://schemas.microsoft.com/office/word/2010/wordprocessingCanvas" xmlns:cx="http://schemas.microsoft.com/office/drawing/2014/chartex" xmlns:cx1="http://schemas.microsoft.com/office/drawing/2015/9/8/chartex" xmlns:cx2="http://schemas.microsoft.com/office/drawing/2015/10/21/chartex" xmlns:cx3="http://schemas.microsoft.com/office/drawing/2016/5/9/chartex" xmlns:cx4="http://schemas.microsoft.com/office/drawing/2016/5/10/chartex" xmlns:cx5="http://schemas.microsoft.com/office/drawing/2016/5/11/chartex" xmlns:cx6="http://schemas.microsoft.com/office/drawing/2016/5/12/chartex" xmlns:cx7="http://schemas.microsoft.com/office/drawing/2016/5/13/chartex" xmlns:cx8="http://schemas.microsoft.com/office/drawing/2016/5/14/chartex" xmlns:mc="http://schemas.openxmlformats.org/markup-compatibility/2006" xmlns:aink="http://schemas.microsoft.com/office/drawing/2016/ink" xmlns:am3d="http://schemas.microsoft.com/office/drawing/2017/model3d" xmlns:o="urn:schemas-microsoft-com:office:office" xmlns:r="http://schemas.openxmlformats.org/officeDocument/2006/relationships" xmlns:m="http://schemas.openxmlformats.org/officeDocument/2006/math" xmlns:v="urn:schemas-microsoft-com:vml" xmlns:wp14="http://schemas.microsoft.com/office/word/2010/wordprocessingDrawing" xmlns:wp="http://schemas.openxmlformats.org/drawingml/2006/wordprocessingDrawing" xmlns:w10="urn:schemas-microsoft-com:office:word" xmlns:w="http://schemas.openxmlformats.org/wordprocessingml/2006/main" xmlns:w14="http://schemas.microsoft.com/office/word/2010/wordml" xmlns:w15="http://schemas.microsoft.com/office/word/2012/wordml" xmlns:w16cex="http://schemas.microsoft.com/office/word/2018/wordml/cex" xmlns:w16cid="http://schemas.microsoft.com/office/word/2016/wordml/cid" xmlns:w16="http://schemas.microsoft.com/office/word/2018/wordml" xmlns:w16sdtdh="http://schemas.microsoft.com/office/word/2020/wordml/sdtdatahash" xmlns:w16se="http://schemas.microsoft.com/office/word/2015/wordml/symex" xmlns:wpg="http://schemas.microsoft.com/office/word/2010/wordprocessingGroup" xmlns:wpi="http://schemas.microsoft.com/office/word/2010/wordprocessingInk" xmlns:wne="http://schemas.microsoft.com/office/word/2006/wordml" xmlns:wps="http://schemas.microsoft.com/office/word/2010/wordprocessingShape" mc:Ignorable="w14 w15 w16se w16cid w16 w16cex w16sdtdh wp14">
   <w:body>
     <w:p>
       <w:pPr>
@@ -8542,16 +8542,8 @@
               <w:rPr>
                 <w:rFonts w:ascii="Cambria" w:hAnsi="Cambria"/>
               </w:rPr>
-              <w:t xml:space="preserve">, Grace, </w:t>
-            </w:r>
-            <w:proofErr w:type="spellStart"/>
-            <w:r>
-              <w:rPr>
-                <w:rFonts w:ascii="Cambria" w:hAnsi="Cambria"/>
-              </w:rPr>
-              <w:t>Zuwita</w:t>
-            </w:r>
-            <w:proofErr w:type="spellEnd"/>
+              <w:t>, Grace, Zuwita</w:t>
+            </w:r>
           </w:p>
           <w:p>
             <w:pPr>
@@ -8918,16 +8910,8 @@
               <w:rPr>
                 <w:rFonts w:ascii="Cambria" w:hAnsi="Cambria"/>
               </w:rPr>
-              <w:t xml:space="preserve">, Grace, </w:t>
-            </w:r>
-            <w:proofErr w:type="spellStart"/>
-            <w:r>
-              <w:rPr>
-                <w:rFonts w:ascii="Cambria" w:hAnsi="Cambria"/>
-              </w:rPr>
-              <w:t>Zuwita</w:t>
-            </w:r>
-            <w:proofErr w:type="spellEnd"/>
+              <w:t>, Grace, Zuwita</w:t>
+            </w:r>
           </w:p>
           <w:p>
             <w:pPr>
@@ -12836,16 +12820,8 @@
               <w:rPr>
                 <w:rFonts w:ascii="Cambria" w:hAnsi="Cambria"/>
               </w:rPr>
-              <w:t xml:space="preserve">, Grace, </w:t>
-            </w:r>
-            <w:proofErr w:type="spellStart"/>
-            <w:r>
-              <w:rPr>
-                <w:rFonts w:ascii="Cambria" w:hAnsi="Cambria"/>
-              </w:rPr>
-              <w:t>Zuwita</w:t>
-            </w:r>
-            <w:proofErr w:type="spellEnd"/>
+              <w:t>, Grace, Zuwita</w:t>
+            </w:r>
           </w:p>
           <w:p>
             <w:pPr>
@@ -13353,16 +13329,8 @@
               <w:rPr>
                 <w:rFonts w:ascii="Cambria" w:hAnsi="Cambria"/>
               </w:rPr>
-              <w:t xml:space="preserve">, Grace, </w:t>
-            </w:r>
-            <w:proofErr w:type="spellStart"/>
-            <w:r>
-              <w:rPr>
-                <w:rFonts w:ascii="Cambria" w:hAnsi="Cambria"/>
-              </w:rPr>
-              <w:t>Zuwita</w:t>
-            </w:r>
-            <w:proofErr w:type="spellEnd"/>
+              <w:t>, Grace, Zuwita</w:t>
+            </w:r>
           </w:p>
           <w:p>
             <w:pPr>
@@ -13836,16 +13804,8 @@
               <w:rPr>
                 <w:rFonts w:ascii="Cambria" w:hAnsi="Cambria"/>
               </w:rPr>
-              <w:t xml:space="preserve">, Grace, </w:t>
-            </w:r>
-            <w:proofErr w:type="spellStart"/>
-            <w:r>
-              <w:rPr>
-                <w:rFonts w:ascii="Cambria" w:hAnsi="Cambria"/>
-              </w:rPr>
-              <w:t>Zuwita</w:t>
-            </w:r>
-            <w:proofErr w:type="spellEnd"/>
+              <w:t>, Grace, Zuwita</w:t>
+            </w:r>
           </w:p>
           <w:p>
             <w:pPr>
@@ -14253,16 +14213,8 @@
               <w:rPr>
                 <w:rFonts w:ascii="Cambria" w:hAnsi="Cambria"/>
               </w:rPr>
-              <w:t xml:space="preserve">, Grace, </w:t>
-            </w:r>
-            <w:proofErr w:type="spellStart"/>
-            <w:r>
-              <w:rPr>
-                <w:rFonts w:ascii="Cambria" w:hAnsi="Cambria"/>
-              </w:rPr>
-              <w:t>Zuwita</w:t>
-            </w:r>
-            <w:proofErr w:type="spellEnd"/>
+              <w:t>, Grace, Zuwita</w:t>
+            </w:r>
           </w:p>
           <w:p>
             <w:pPr>
@@ -14926,21 +14878,7 @@
               <w:rPr>
                 <w:rFonts w:ascii="Cambria" w:hAnsi="Cambria"/>
               </w:rPr>
-              <w:t xml:space="preserve">, Grace, </w:t>
-            </w:r>
-            <w:proofErr w:type="spellStart"/>
-            <w:r>
-              <w:rPr>
-                <w:rFonts w:ascii="Cambria" w:hAnsi="Cambria"/>
-              </w:rPr>
-              <w:t>Zuwita</w:t>
-            </w:r>
-            <w:proofErr w:type="spellEnd"/>
-            <w:r>
-              <w:rPr>
-                <w:rFonts w:ascii="Cambria" w:hAnsi="Cambria"/>
-              </w:rPr>
-              <w:t xml:space="preserve"> (</w:t>
+              <w:t>, Grace, Zuwita (</w:t>
             </w:r>
             <w:proofErr w:type="spellStart"/>
             <w:r>
@@ -20742,6 +20680,7 @@
     <w:p>
       <w:pPr>
         <w:rPr>
+          <w:rStyle w:val="Hyperlink"/>
           <w:rFonts w:ascii="Cambria" w:hAnsi="Cambria"/>
         </w:rPr>
       </w:pPr>
@@ -20782,6 +20721,1057 @@
           <w:t>https://github.com/esibutarbutar/Agile-Laporan</w:t>
         </w:r>
       </w:hyperlink>
+      <w:r>
+        <w:rPr>
+          <w:rStyle w:val="Hyperlink"/>
+          <w:rFonts w:ascii="Cambria" w:hAnsi="Cambria"/>
+        </w:rPr>
+        <w:t xml:space="preserve"> </w:t>
+      </w:r>
+    </w:p>
+    <w:p>
+      <w:pPr>
+        <w:rPr>
+          <w:rStyle w:val="Hyperlink"/>
+          <w:rFonts w:ascii="Cambria" w:hAnsi="Cambria"/>
+        </w:rPr>
+      </w:pPr>
+    </w:p>
+    <w:p>
+      <w:pPr>
+        <w:rPr>
+          <w:rStyle w:val="Hyperlink"/>
+          <w:rFonts w:ascii="Cambria" w:hAnsi="Cambria"/>
+        </w:rPr>
+      </w:pPr>
+    </w:p>
+    <w:p>
+      <w:pPr>
+        <w:rPr>
+          <w:rStyle w:val="Hyperlink"/>
+          <w:rFonts w:ascii="Cambria" w:hAnsi="Cambria"/>
+        </w:rPr>
+      </w:pPr>
+    </w:p>
+    <w:p>
+      <w:pPr>
+        <w:rPr>
+          <w:rStyle w:val="Hyperlink"/>
+          <w:rFonts w:ascii="Cambria" w:hAnsi="Cambria"/>
+        </w:rPr>
+      </w:pPr>
+    </w:p>
+    <w:p>
+      <w:pPr>
+        <w:pStyle w:val="Heading2"/>
+        <w:numPr>
+          <w:ilvl w:val="0"/>
+          <w:numId w:val="2"/>
+        </w:numPr>
+        <w:rPr>
+          <w:rStyle w:val="Heading2Char"/>
+          <w:rFonts w:ascii="Cambria" w:hAnsi="Cambria"/>
+          <w:b/>
+          <w:bCs/>
+          <w:color w:val="auto"/>
+        </w:rPr>
+      </w:pPr>
+      <w:proofErr w:type="spellStart"/>
+      <w:r>
+        <w:rPr>
+          <w:rStyle w:val="Heading2Char"/>
+          <w:rFonts w:ascii="Cambria" w:hAnsi="Cambria"/>
+          <w:b/>
+          <w:bCs/>
+          <w:color w:val="auto"/>
+        </w:rPr>
+        <w:lastRenderedPageBreak/>
+        <w:t>hasil</w:t>
+      </w:r>
+      <w:proofErr w:type="spellEnd"/>
+      <w:r>
+        <w:rPr>
+          <w:rStyle w:val="Heading2Char"/>
+          <w:rFonts w:ascii="Cambria" w:hAnsi="Cambria"/>
+          <w:b/>
+          <w:bCs/>
+          <w:color w:val="auto"/>
+        </w:rPr>
+        <w:t xml:space="preserve"> </w:t>
+      </w:r>
+      <w:proofErr w:type="spellStart"/>
+      <w:r>
+        <w:rPr>
+          <w:rStyle w:val="Heading2Char"/>
+          <w:rFonts w:ascii="Cambria" w:hAnsi="Cambria"/>
+          <w:b/>
+          <w:bCs/>
+          <w:color w:val="auto"/>
+        </w:rPr>
+        <w:t>rancangan</w:t>
+      </w:r>
+      <w:proofErr w:type="spellEnd"/>
+      <w:r>
+        <w:rPr>
+          <w:rStyle w:val="Heading2Char"/>
+          <w:rFonts w:ascii="Cambria" w:hAnsi="Cambria"/>
+          <w:b/>
+          <w:bCs/>
+          <w:color w:val="auto"/>
+        </w:rPr>
+        <w:t xml:space="preserve"> </w:t>
+      </w:r>
+      <w:proofErr w:type="spellStart"/>
+      <w:r>
+        <w:rPr>
+          <w:rStyle w:val="Heading2Char"/>
+          <w:rFonts w:ascii="Cambria" w:hAnsi="Cambria"/>
+          <w:b/>
+          <w:bCs/>
+          <w:color w:val="auto"/>
+        </w:rPr>
+        <w:t>aplikasi</w:t>
+      </w:r>
+      <w:proofErr w:type="spellEnd"/>
+    </w:p>
+    <w:p/>
+    <w:p>
+      <w:pPr>
+        <w:tabs>
+          <w:tab w:val="left" w:pos="1530"/>
+        </w:tabs>
+      </w:pPr>
+      <w:r>
+        <w:rPr>
+          <w:noProof/>
+        </w:rPr>
+        <w:drawing>
+          <wp:anchor distT="0" distB="0" distL="114300" distR="114300" simplePos="0" relativeHeight="251658240" behindDoc="0" locked="0" layoutInCell="1" allowOverlap="1" wp14:anchorId="7212F7A0" wp14:editId="05F2A4FF">
+            <wp:simplePos x="914400" y="1409700"/>
+            <wp:positionH relativeFrom="column">
+              <wp:align>left</wp:align>
+            </wp:positionH>
+            <wp:positionV relativeFrom="paragraph">
+              <wp:align>top</wp:align>
+            </wp:positionV>
+            <wp:extent cx="1699859" cy="3524249"/>
+            <wp:effectExtent l="0" t="0" r="0" b="635"/>
+            <wp:wrapSquare wrapText="bothSides"/>
+            <wp:docPr id="13" name="Picture 13"/>
+            <wp:cNvGraphicFramePr>
+              <a:graphicFrameLocks xmlns:a="http://schemas.openxmlformats.org/drawingml/2006/main" noChangeAspect="1"/>
+            </wp:cNvGraphicFramePr>
+            <a:graphic xmlns:a="http://schemas.openxmlformats.org/drawingml/2006/main">
+              <a:graphicData uri="http://schemas.openxmlformats.org/drawingml/2006/picture">
+                <pic:pic xmlns:pic="http://schemas.openxmlformats.org/drawingml/2006/picture">
+                  <pic:nvPicPr>
+                    <pic:cNvPr id="13" name="Picture 13"/>
+                    <pic:cNvPicPr/>
+                  </pic:nvPicPr>
+                  <pic:blipFill>
+                    <a:blip r:embed="rId10">
+                      <a:extLst>
+                        <a:ext uri="{28A0092B-C50C-407E-A947-70E740481C1C}">
+                          <a14:useLocalDpi xmlns:a14="http://schemas.microsoft.com/office/drawing/2010/main" val="0"/>
+                        </a:ext>
+                      </a:extLst>
+                    </a:blip>
+                    <a:stretch>
+                      <a:fillRect/>
+                    </a:stretch>
+                  </pic:blipFill>
+                  <pic:spPr>
+                    <a:xfrm>
+                      <a:off x="0" y="0"/>
+                      <a:ext cx="1699859" cy="3524249"/>
+                    </a:xfrm>
+                    <a:prstGeom prst="rect">
+                      <a:avLst/>
+                    </a:prstGeom>
+                  </pic:spPr>
+                </pic:pic>
+              </a:graphicData>
+            </a:graphic>
+          </wp:anchor>
+        </w:drawing>
+      </w:r>
+      <w:r>
+        <w:tab/>
+      </w:r>
+      <w:r>
+        <w:rPr>
+          <w:noProof/>
+        </w:rPr>
+        <w:drawing>
+          <wp:inline distT="0" distB="0" distL="0" distR="0" wp14:anchorId="070C1CFC" wp14:editId="494D76F4">
+            <wp:extent cx="1743075" cy="3523615"/>
+            <wp:effectExtent l="0" t="0" r="9525" b="635"/>
+            <wp:docPr id="15" name="Picture 15"/>
+            <wp:cNvGraphicFramePr>
+              <a:graphicFrameLocks xmlns:a="http://schemas.openxmlformats.org/drawingml/2006/main" noChangeAspect="1"/>
+            </wp:cNvGraphicFramePr>
+            <a:graphic xmlns:a="http://schemas.openxmlformats.org/drawingml/2006/main">
+              <a:graphicData uri="http://schemas.openxmlformats.org/drawingml/2006/picture">
+                <pic:pic xmlns:pic="http://schemas.openxmlformats.org/drawingml/2006/picture">
+                  <pic:nvPicPr>
+                    <pic:cNvPr id="15" name="Picture 15"/>
+                    <pic:cNvPicPr/>
+                  </pic:nvPicPr>
+                  <pic:blipFill>
+                    <a:blip r:embed="rId11">
+                      <a:extLst>
+                        <a:ext uri="{28A0092B-C50C-407E-A947-70E740481C1C}">
+                          <a14:useLocalDpi xmlns:a14="http://schemas.microsoft.com/office/drawing/2010/main" val="0"/>
+                        </a:ext>
+                      </a:extLst>
+                    </a:blip>
+                    <a:stretch>
+                      <a:fillRect/>
+                    </a:stretch>
+                  </pic:blipFill>
+                  <pic:spPr>
+                    <a:xfrm>
+                      <a:off x="0" y="0"/>
+                      <a:ext cx="1758083" cy="3553954"/>
+                    </a:xfrm>
+                    <a:prstGeom prst="rect">
+                      <a:avLst/>
+                    </a:prstGeom>
+                  </pic:spPr>
+                </pic:pic>
+              </a:graphicData>
+            </a:graphic>
+          </wp:inline>
+        </w:drawing>
+      </w:r>
+      <w:r>
+        <w:t xml:space="preserve">    </w:t>
+      </w:r>
+      <w:r>
+        <w:rPr>
+          <w:noProof/>
+        </w:rPr>
+        <w:drawing>
+          <wp:inline distT="0" distB="0" distL="0" distR="0" wp14:anchorId="20237C7B" wp14:editId="3DBA1DCC">
+            <wp:extent cx="1828800" cy="3533140"/>
+            <wp:effectExtent l="0" t="0" r="0" b="0"/>
+            <wp:docPr id="16" name="Picture 16"/>
+            <wp:cNvGraphicFramePr>
+              <a:graphicFrameLocks xmlns:a="http://schemas.openxmlformats.org/drawingml/2006/main" noChangeAspect="1"/>
+            </wp:cNvGraphicFramePr>
+            <a:graphic xmlns:a="http://schemas.openxmlformats.org/drawingml/2006/main">
+              <a:graphicData uri="http://schemas.openxmlformats.org/drawingml/2006/picture">
+                <pic:pic xmlns:pic="http://schemas.openxmlformats.org/drawingml/2006/picture">
+                  <pic:nvPicPr>
+                    <pic:cNvPr id="16" name="Picture 16"/>
+                    <pic:cNvPicPr/>
+                  </pic:nvPicPr>
+                  <pic:blipFill>
+                    <a:blip r:embed="rId12">
+                      <a:extLst>
+                        <a:ext uri="{28A0092B-C50C-407E-A947-70E740481C1C}">
+                          <a14:useLocalDpi xmlns:a14="http://schemas.microsoft.com/office/drawing/2010/main" val="0"/>
+                        </a:ext>
+                      </a:extLst>
+                    </a:blip>
+                    <a:stretch>
+                      <a:fillRect/>
+                    </a:stretch>
+                  </pic:blipFill>
+                  <pic:spPr>
+                    <a:xfrm>
+                      <a:off x="0" y="0"/>
+                      <a:ext cx="1846079" cy="3566522"/>
+                    </a:xfrm>
+                    <a:prstGeom prst="rect">
+                      <a:avLst/>
+                    </a:prstGeom>
+                  </pic:spPr>
+                </pic:pic>
+              </a:graphicData>
+            </a:graphic>
+          </wp:inline>
+        </w:drawing>
+      </w:r>
+      <w:r>
+        <w:t xml:space="preserve">    </w:t>
+      </w:r>
+    </w:p>
+    <w:p>
+      <w:pPr>
+        <w:tabs>
+          <w:tab w:val="left" w:pos="1530"/>
+        </w:tabs>
+      </w:pPr>
+      <w:r>
+        <w:br w:type="textWrapping" w:clear="all"/>
+      </w:r>
+      <w:r>
+        <w:rPr>
+          <w:noProof/>
+        </w:rPr>
+        <w:drawing>
+          <wp:inline distT="0" distB="0" distL="0" distR="0" wp14:anchorId="6BA83A85" wp14:editId="14C93837">
+            <wp:extent cx="1743949" cy="3493731"/>
+            <wp:effectExtent l="0" t="0" r="8890" b="0"/>
+            <wp:docPr id="19" name="Picture 19"/>
+            <wp:cNvGraphicFramePr>
+              <a:graphicFrameLocks xmlns:a="http://schemas.openxmlformats.org/drawingml/2006/main" noChangeAspect="1"/>
+            </wp:cNvGraphicFramePr>
+            <a:graphic xmlns:a="http://schemas.openxmlformats.org/drawingml/2006/main">
+              <a:graphicData uri="http://schemas.openxmlformats.org/drawingml/2006/picture">
+                <pic:pic xmlns:pic="http://schemas.openxmlformats.org/drawingml/2006/picture">
+                  <pic:nvPicPr>
+                    <pic:cNvPr id="19" name="Picture 19"/>
+                    <pic:cNvPicPr/>
+                  </pic:nvPicPr>
+                  <pic:blipFill>
+                    <a:blip r:embed="rId13">
+                      <a:extLst>
+                        <a:ext uri="{28A0092B-C50C-407E-A947-70E740481C1C}">
+                          <a14:useLocalDpi xmlns:a14="http://schemas.microsoft.com/office/drawing/2010/main" val="0"/>
+                        </a:ext>
+                      </a:extLst>
+                    </a:blip>
+                    <a:stretch>
+                      <a:fillRect/>
+                    </a:stretch>
+                  </pic:blipFill>
+                  <pic:spPr>
+                    <a:xfrm>
+                      <a:off x="0" y="0"/>
+                      <a:ext cx="1747783" cy="3501412"/>
+                    </a:xfrm>
+                    <a:prstGeom prst="rect">
+                      <a:avLst/>
+                    </a:prstGeom>
+                  </pic:spPr>
+                </pic:pic>
+              </a:graphicData>
+            </a:graphic>
+          </wp:inline>
+        </w:drawing>
+      </w:r>
+      <w:r>
+        <w:t xml:space="preserve">   </w:t>
+      </w:r>
+      <w:r>
+        <w:rPr>
+          <w:noProof/>
+        </w:rPr>
+        <w:drawing>
+          <wp:inline distT="0" distB="0" distL="0" distR="0" wp14:anchorId="4B3F47B1" wp14:editId="3564BFB6">
+            <wp:extent cx="1790700" cy="3507557"/>
+            <wp:effectExtent l="0" t="0" r="0" b="0"/>
+            <wp:docPr id="20" name="Picture 20"/>
+            <wp:cNvGraphicFramePr>
+              <a:graphicFrameLocks xmlns:a="http://schemas.openxmlformats.org/drawingml/2006/main" noChangeAspect="1"/>
+            </wp:cNvGraphicFramePr>
+            <a:graphic xmlns:a="http://schemas.openxmlformats.org/drawingml/2006/main">
+              <a:graphicData uri="http://schemas.openxmlformats.org/drawingml/2006/picture">
+                <pic:pic xmlns:pic="http://schemas.openxmlformats.org/drawingml/2006/picture">
+                  <pic:nvPicPr>
+                    <pic:cNvPr id="20" name="Picture 20"/>
+                    <pic:cNvPicPr/>
+                  </pic:nvPicPr>
+                  <pic:blipFill>
+                    <a:blip r:embed="rId14">
+                      <a:extLst>
+                        <a:ext uri="{28A0092B-C50C-407E-A947-70E740481C1C}">
+                          <a14:useLocalDpi xmlns:a14="http://schemas.microsoft.com/office/drawing/2010/main" val="0"/>
+                        </a:ext>
+                      </a:extLst>
+                    </a:blip>
+                    <a:stretch>
+                      <a:fillRect/>
+                    </a:stretch>
+                  </pic:blipFill>
+                  <pic:spPr>
+                    <a:xfrm>
+                      <a:off x="0" y="0"/>
+                      <a:ext cx="1795017" cy="3516012"/>
+                    </a:xfrm>
+                    <a:prstGeom prst="rect">
+                      <a:avLst/>
+                    </a:prstGeom>
+                  </pic:spPr>
+                </pic:pic>
+              </a:graphicData>
+            </a:graphic>
+          </wp:inline>
+        </w:drawing>
+      </w:r>
+      <w:r>
+        <w:t xml:space="preserve">  </w:t>
+      </w:r>
+      <w:r>
+        <w:rPr>
+          <w:noProof/>
+        </w:rPr>
+        <w:drawing>
+          <wp:inline distT="0" distB="0" distL="0" distR="0" wp14:anchorId="7BE2113A" wp14:editId="5116C784">
+            <wp:extent cx="1752600" cy="3484245"/>
+            <wp:effectExtent l="0" t="0" r="0" b="1905"/>
+            <wp:docPr id="21" name="Picture 21"/>
+            <wp:cNvGraphicFramePr>
+              <a:graphicFrameLocks xmlns:a="http://schemas.openxmlformats.org/drawingml/2006/main" noChangeAspect="1"/>
+            </wp:cNvGraphicFramePr>
+            <a:graphic xmlns:a="http://schemas.openxmlformats.org/drawingml/2006/main">
+              <a:graphicData uri="http://schemas.openxmlformats.org/drawingml/2006/picture">
+                <pic:pic xmlns:pic="http://schemas.openxmlformats.org/drawingml/2006/picture">
+                  <pic:nvPicPr>
+                    <pic:cNvPr id="21" name="Picture 21"/>
+                    <pic:cNvPicPr/>
+                  </pic:nvPicPr>
+                  <pic:blipFill>
+                    <a:blip r:embed="rId15">
+                      <a:extLst>
+                        <a:ext uri="{28A0092B-C50C-407E-A947-70E740481C1C}">
+                          <a14:useLocalDpi xmlns:a14="http://schemas.microsoft.com/office/drawing/2010/main" val="0"/>
+                        </a:ext>
+                      </a:extLst>
+                    </a:blip>
+                    <a:stretch>
+                      <a:fillRect/>
+                    </a:stretch>
+                  </pic:blipFill>
+                  <pic:spPr>
+                    <a:xfrm>
+                      <a:off x="0" y="0"/>
+                      <a:ext cx="1764938" cy="3508774"/>
+                    </a:xfrm>
+                    <a:prstGeom prst="rect">
+                      <a:avLst/>
+                    </a:prstGeom>
+                  </pic:spPr>
+                </pic:pic>
+              </a:graphicData>
+            </a:graphic>
+          </wp:inline>
+        </w:drawing>
+      </w:r>
+    </w:p>
+    <w:p>
+      <w:pPr>
+        <w:tabs>
+          <w:tab w:val="left" w:pos="1530"/>
+        </w:tabs>
+      </w:pPr>
+    </w:p>
+    <w:p>
+      <w:pPr>
+        <w:tabs>
+          <w:tab w:val="left" w:pos="1530"/>
+        </w:tabs>
+      </w:pPr>
+      <w:r>
+        <w:rPr>
+          <w:noProof/>
+        </w:rPr>
+        <w:lastRenderedPageBreak/>
+        <w:drawing>
+          <wp:inline distT="0" distB="0" distL="0" distR="0" wp14:anchorId="33C47BC2" wp14:editId="416ABDA2">
+            <wp:extent cx="1964076" cy="3685173"/>
+            <wp:effectExtent l="0" t="0" r="0" b="0"/>
+            <wp:docPr id="23" name="Picture 23"/>
+            <wp:cNvGraphicFramePr>
+              <a:graphicFrameLocks xmlns:a="http://schemas.openxmlformats.org/drawingml/2006/main" noChangeAspect="1"/>
+            </wp:cNvGraphicFramePr>
+            <a:graphic xmlns:a="http://schemas.openxmlformats.org/drawingml/2006/main">
+              <a:graphicData uri="http://schemas.openxmlformats.org/drawingml/2006/picture">
+                <pic:pic xmlns:pic="http://schemas.openxmlformats.org/drawingml/2006/picture">
+                  <pic:nvPicPr>
+                    <pic:cNvPr id="23" name="Picture 23"/>
+                    <pic:cNvPicPr/>
+                  </pic:nvPicPr>
+                  <pic:blipFill>
+                    <a:blip r:embed="rId16">
+                      <a:extLst>
+                        <a:ext uri="{28A0092B-C50C-407E-A947-70E740481C1C}">
+                          <a14:useLocalDpi xmlns:a14="http://schemas.microsoft.com/office/drawing/2010/main" val="0"/>
+                        </a:ext>
+                      </a:extLst>
+                    </a:blip>
+                    <a:stretch>
+                      <a:fillRect/>
+                    </a:stretch>
+                  </pic:blipFill>
+                  <pic:spPr>
+                    <a:xfrm>
+                      <a:off x="0" y="0"/>
+                      <a:ext cx="1990032" cy="3733875"/>
+                    </a:xfrm>
+                    <a:prstGeom prst="rect">
+                      <a:avLst/>
+                    </a:prstGeom>
+                  </pic:spPr>
+                </pic:pic>
+              </a:graphicData>
+            </a:graphic>
+          </wp:inline>
+        </w:drawing>
+      </w:r>
+      <w:r>
+        <w:t xml:space="preserve">  </w:t>
+      </w:r>
+      <w:r>
+        <w:rPr>
+          <w:noProof/>
+        </w:rPr>
+        <w:drawing>
+          <wp:inline distT="0" distB="0" distL="0" distR="0" wp14:anchorId="2C8573BE" wp14:editId="69EA58A4">
+            <wp:extent cx="1814800" cy="3676650"/>
+            <wp:effectExtent l="0" t="0" r="0" b="0"/>
+            <wp:docPr id="24" name="Picture 24"/>
+            <wp:cNvGraphicFramePr>
+              <a:graphicFrameLocks xmlns:a="http://schemas.openxmlformats.org/drawingml/2006/main" noChangeAspect="1"/>
+            </wp:cNvGraphicFramePr>
+            <a:graphic xmlns:a="http://schemas.openxmlformats.org/drawingml/2006/main">
+              <a:graphicData uri="http://schemas.openxmlformats.org/drawingml/2006/picture">
+                <pic:pic xmlns:pic="http://schemas.openxmlformats.org/drawingml/2006/picture">
+                  <pic:nvPicPr>
+                    <pic:cNvPr id="24" name="Picture 24"/>
+                    <pic:cNvPicPr/>
+                  </pic:nvPicPr>
+                  <pic:blipFill>
+                    <a:blip r:embed="rId17">
+                      <a:extLst>
+                        <a:ext uri="{28A0092B-C50C-407E-A947-70E740481C1C}">
+                          <a14:useLocalDpi xmlns:a14="http://schemas.microsoft.com/office/drawing/2010/main" val="0"/>
+                        </a:ext>
+                      </a:extLst>
+                    </a:blip>
+                    <a:stretch>
+                      <a:fillRect/>
+                    </a:stretch>
+                  </pic:blipFill>
+                  <pic:spPr>
+                    <a:xfrm>
+                      <a:off x="0" y="0"/>
+                      <a:ext cx="1825538" cy="3698404"/>
+                    </a:xfrm>
+                    <a:prstGeom prst="rect">
+                      <a:avLst/>
+                    </a:prstGeom>
+                  </pic:spPr>
+                </pic:pic>
+              </a:graphicData>
+            </a:graphic>
+          </wp:inline>
+        </w:drawing>
+      </w:r>
+      <w:r>
+        <w:t xml:space="preserve">  </w:t>
+      </w:r>
+      <w:r>
+        <w:rPr>
+          <w:noProof/>
+        </w:rPr>
+        <w:drawing>
+          <wp:inline distT="0" distB="0" distL="0" distR="0" wp14:anchorId="6F796D96" wp14:editId="07584FF0">
+            <wp:extent cx="1713230" cy="3694040"/>
+            <wp:effectExtent l="0" t="0" r="1270" b="1905"/>
+            <wp:docPr id="26" name="Picture 26"/>
+            <wp:cNvGraphicFramePr>
+              <a:graphicFrameLocks xmlns:a="http://schemas.openxmlformats.org/drawingml/2006/main" noChangeAspect="1"/>
+            </wp:cNvGraphicFramePr>
+            <a:graphic xmlns:a="http://schemas.openxmlformats.org/drawingml/2006/main">
+              <a:graphicData uri="http://schemas.openxmlformats.org/drawingml/2006/picture">
+                <pic:pic xmlns:pic="http://schemas.openxmlformats.org/drawingml/2006/picture">
+                  <pic:nvPicPr>
+                    <pic:cNvPr id="26" name="Picture 26"/>
+                    <pic:cNvPicPr/>
+                  </pic:nvPicPr>
+                  <pic:blipFill>
+                    <a:blip r:embed="rId18">
+                      <a:extLst>
+                        <a:ext uri="{28A0092B-C50C-407E-A947-70E740481C1C}">
+                          <a14:useLocalDpi xmlns:a14="http://schemas.microsoft.com/office/drawing/2010/main" val="0"/>
+                        </a:ext>
+                      </a:extLst>
+                    </a:blip>
+                    <a:stretch>
+                      <a:fillRect/>
+                    </a:stretch>
+                  </pic:blipFill>
+                  <pic:spPr>
+                    <a:xfrm>
+                      <a:off x="0" y="0"/>
+                      <a:ext cx="1722534" cy="3714101"/>
+                    </a:xfrm>
+                    <a:prstGeom prst="rect">
+                      <a:avLst/>
+                    </a:prstGeom>
+                  </pic:spPr>
+                </pic:pic>
+              </a:graphicData>
+            </a:graphic>
+          </wp:inline>
+        </w:drawing>
+      </w:r>
+    </w:p>
+    <w:p>
+      <w:pPr>
+        <w:tabs>
+          <w:tab w:val="left" w:pos="1530"/>
+        </w:tabs>
+      </w:pPr>
+    </w:p>
+    <w:p>
+      <w:pPr>
+        <w:tabs>
+          <w:tab w:val="left" w:pos="1530"/>
+        </w:tabs>
+      </w:pPr>
+      <w:r>
+        <w:rPr>
+          <w:noProof/>
+        </w:rPr>
+        <w:drawing>
+          <wp:inline distT="0" distB="0" distL="0" distR="0" wp14:anchorId="072A2835" wp14:editId="107F9A00">
+            <wp:extent cx="1960491" cy="3606800"/>
+            <wp:effectExtent l="0" t="0" r="1905" b="0"/>
+            <wp:docPr id="27" name="Picture 27"/>
+            <wp:cNvGraphicFramePr>
+              <a:graphicFrameLocks xmlns:a="http://schemas.openxmlformats.org/drawingml/2006/main" noChangeAspect="1"/>
+            </wp:cNvGraphicFramePr>
+            <a:graphic xmlns:a="http://schemas.openxmlformats.org/drawingml/2006/main">
+              <a:graphicData uri="http://schemas.openxmlformats.org/drawingml/2006/picture">
+                <pic:pic xmlns:pic="http://schemas.openxmlformats.org/drawingml/2006/picture">
+                  <pic:nvPicPr>
+                    <pic:cNvPr id="27" name="Picture 27"/>
+                    <pic:cNvPicPr/>
+                  </pic:nvPicPr>
+                  <pic:blipFill>
+                    <a:blip r:embed="rId19">
+                      <a:extLst>
+                        <a:ext uri="{28A0092B-C50C-407E-A947-70E740481C1C}">
+                          <a14:useLocalDpi xmlns:a14="http://schemas.microsoft.com/office/drawing/2010/main" val="0"/>
+                        </a:ext>
+                      </a:extLst>
+                    </a:blip>
+                    <a:stretch>
+                      <a:fillRect/>
+                    </a:stretch>
+                  </pic:blipFill>
+                  <pic:spPr>
+                    <a:xfrm>
+                      <a:off x="0" y="0"/>
+                      <a:ext cx="1969688" cy="3623720"/>
+                    </a:xfrm>
+                    <a:prstGeom prst="rect">
+                      <a:avLst/>
+                    </a:prstGeom>
+                  </pic:spPr>
+                </pic:pic>
+              </a:graphicData>
+            </a:graphic>
+          </wp:inline>
+        </w:drawing>
+      </w:r>
+      <w:r>
+        <w:t xml:space="preserve">  </w:t>
+      </w:r>
+      <w:r>
+        <w:rPr>
+          <w:noProof/>
+        </w:rPr>
+        <w:drawing>
+          <wp:inline distT="0" distB="0" distL="0" distR="0" wp14:anchorId="105FDC9B" wp14:editId="7091B12B">
+            <wp:extent cx="1808480" cy="3638096"/>
+            <wp:effectExtent l="0" t="0" r="1270" b="635"/>
+            <wp:docPr id="28" name="Picture 28"/>
+            <wp:cNvGraphicFramePr>
+              <a:graphicFrameLocks xmlns:a="http://schemas.openxmlformats.org/drawingml/2006/main" noChangeAspect="1"/>
+            </wp:cNvGraphicFramePr>
+            <a:graphic xmlns:a="http://schemas.openxmlformats.org/drawingml/2006/main">
+              <a:graphicData uri="http://schemas.openxmlformats.org/drawingml/2006/picture">
+                <pic:pic xmlns:pic="http://schemas.openxmlformats.org/drawingml/2006/picture">
+                  <pic:nvPicPr>
+                    <pic:cNvPr id="28" name="Picture 28"/>
+                    <pic:cNvPicPr/>
+                  </pic:nvPicPr>
+                  <pic:blipFill>
+                    <a:blip r:embed="rId20">
+                      <a:extLst>
+                        <a:ext uri="{28A0092B-C50C-407E-A947-70E740481C1C}">
+                          <a14:useLocalDpi xmlns:a14="http://schemas.microsoft.com/office/drawing/2010/main" val="0"/>
+                        </a:ext>
+                      </a:extLst>
+                    </a:blip>
+                    <a:stretch>
+                      <a:fillRect/>
+                    </a:stretch>
+                  </pic:blipFill>
+                  <pic:spPr>
+                    <a:xfrm>
+                      <a:off x="0" y="0"/>
+                      <a:ext cx="1825865" cy="3673070"/>
+                    </a:xfrm>
+                    <a:prstGeom prst="rect">
+                      <a:avLst/>
+                    </a:prstGeom>
+                  </pic:spPr>
+                </pic:pic>
+              </a:graphicData>
+            </a:graphic>
+          </wp:inline>
+        </w:drawing>
+      </w:r>
+      <w:r>
+        <w:t xml:space="preserve">  </w:t>
+      </w:r>
+      <w:r>
+        <w:rPr>
+          <w:noProof/>
+        </w:rPr>
+        <w:drawing>
+          <wp:inline distT="0" distB="0" distL="0" distR="0" wp14:anchorId="5669F785" wp14:editId="7554ECAF">
+            <wp:extent cx="1809750" cy="3646170"/>
+            <wp:effectExtent l="0" t="0" r="0" b="0"/>
+            <wp:docPr id="29" name="Picture 29"/>
+            <wp:cNvGraphicFramePr>
+              <a:graphicFrameLocks xmlns:a="http://schemas.openxmlformats.org/drawingml/2006/main" noChangeAspect="1"/>
+            </wp:cNvGraphicFramePr>
+            <a:graphic xmlns:a="http://schemas.openxmlformats.org/drawingml/2006/main">
+              <a:graphicData uri="http://schemas.openxmlformats.org/drawingml/2006/picture">
+                <pic:pic xmlns:pic="http://schemas.openxmlformats.org/drawingml/2006/picture">
+                  <pic:nvPicPr>
+                    <pic:cNvPr id="29" name="Picture 29"/>
+                    <pic:cNvPicPr/>
+                  </pic:nvPicPr>
+                  <pic:blipFill>
+                    <a:blip r:embed="rId21">
+                      <a:extLst>
+                        <a:ext uri="{28A0092B-C50C-407E-A947-70E740481C1C}">
+                          <a14:useLocalDpi xmlns:a14="http://schemas.microsoft.com/office/drawing/2010/main" val="0"/>
+                        </a:ext>
+                      </a:extLst>
+                    </a:blip>
+                    <a:stretch>
+                      <a:fillRect/>
+                    </a:stretch>
+                  </pic:blipFill>
+                  <pic:spPr>
+                    <a:xfrm>
+                      <a:off x="0" y="0"/>
+                      <a:ext cx="1817108" cy="3660994"/>
+                    </a:xfrm>
+                    <a:prstGeom prst="rect">
+                      <a:avLst/>
+                    </a:prstGeom>
+                  </pic:spPr>
+                </pic:pic>
+              </a:graphicData>
+            </a:graphic>
+          </wp:inline>
+        </w:drawing>
+      </w:r>
+    </w:p>
+    <w:p>
+      <w:pPr>
+        <w:tabs>
+          <w:tab w:val="left" w:pos="1530"/>
+        </w:tabs>
+      </w:pPr>
+    </w:p>
+    <w:p>
+      <w:pPr>
+        <w:tabs>
+          <w:tab w:val="left" w:pos="1530"/>
+        </w:tabs>
+      </w:pPr>
+      <w:r>
+        <w:rPr>
+          <w:noProof/>
+        </w:rPr>
+        <w:lastRenderedPageBreak/>
+        <w:drawing>
+          <wp:inline distT="0" distB="0" distL="0" distR="0" wp14:anchorId="485E48D4" wp14:editId="1CB37B24">
+            <wp:extent cx="2013818" cy="3543300"/>
+            <wp:effectExtent l="0" t="0" r="5715" b="0"/>
+            <wp:docPr id="30" name="Picture 30"/>
+            <wp:cNvGraphicFramePr>
+              <a:graphicFrameLocks xmlns:a="http://schemas.openxmlformats.org/drawingml/2006/main" noChangeAspect="1"/>
+            </wp:cNvGraphicFramePr>
+            <a:graphic xmlns:a="http://schemas.openxmlformats.org/drawingml/2006/main">
+              <a:graphicData uri="http://schemas.openxmlformats.org/drawingml/2006/picture">
+                <pic:pic xmlns:pic="http://schemas.openxmlformats.org/drawingml/2006/picture">
+                  <pic:nvPicPr>
+                    <pic:cNvPr id="30" name="Picture 30"/>
+                    <pic:cNvPicPr/>
+                  </pic:nvPicPr>
+                  <pic:blipFill>
+                    <a:blip r:embed="rId22">
+                      <a:extLst>
+                        <a:ext uri="{28A0092B-C50C-407E-A947-70E740481C1C}">
+                          <a14:useLocalDpi xmlns:a14="http://schemas.microsoft.com/office/drawing/2010/main" val="0"/>
+                        </a:ext>
+                      </a:extLst>
+                    </a:blip>
+                    <a:stretch>
+                      <a:fillRect/>
+                    </a:stretch>
+                  </pic:blipFill>
+                  <pic:spPr>
+                    <a:xfrm>
+                      <a:off x="0" y="0"/>
+                      <a:ext cx="2018723" cy="3551930"/>
+                    </a:xfrm>
+                    <a:prstGeom prst="rect">
+                      <a:avLst/>
+                    </a:prstGeom>
+                  </pic:spPr>
+                </pic:pic>
+              </a:graphicData>
+            </a:graphic>
+          </wp:inline>
+        </w:drawing>
+      </w:r>
+    </w:p>
+    <w:p>
+      <w:pPr>
+        <w:tabs>
+          <w:tab w:val="left" w:pos="1530"/>
+        </w:tabs>
+      </w:pPr>
+    </w:p>
+    <w:p>
+      <w:pPr>
+        <w:tabs>
+          <w:tab w:val="left" w:pos="1530"/>
+        </w:tabs>
+      </w:pPr>
+    </w:p>
+    <w:p>
+      <w:pPr>
+        <w:tabs>
+          <w:tab w:val="left" w:pos="1530"/>
+        </w:tabs>
+      </w:pPr>
+    </w:p>
+    <w:p>
+      <w:pPr>
+        <w:tabs>
+          <w:tab w:val="left" w:pos="1530"/>
+        </w:tabs>
+      </w:pPr>
+    </w:p>
+    <w:p>
+      <w:pPr>
+        <w:tabs>
+          <w:tab w:val="left" w:pos="1530"/>
+        </w:tabs>
+      </w:pPr>
+    </w:p>
+    <w:p>
+      <w:pPr>
+        <w:tabs>
+          <w:tab w:val="left" w:pos="1530"/>
+        </w:tabs>
+      </w:pPr>
+    </w:p>
+    <w:p>
+      <w:pPr>
+        <w:tabs>
+          <w:tab w:val="left" w:pos="1530"/>
+        </w:tabs>
+      </w:pPr>
+    </w:p>
+    <w:p>
+      <w:pPr>
+        <w:tabs>
+          <w:tab w:val="left" w:pos="1530"/>
+        </w:tabs>
+      </w:pPr>
+    </w:p>
+    <w:p>
+      <w:pPr>
+        <w:tabs>
+          <w:tab w:val="left" w:pos="1530"/>
+        </w:tabs>
+      </w:pPr>
+    </w:p>
+    <w:p>
+      <w:pPr>
+        <w:tabs>
+          <w:tab w:val="left" w:pos="1530"/>
+        </w:tabs>
+      </w:pPr>
+    </w:p>
+    <w:p>
+      <w:pPr>
+        <w:tabs>
+          <w:tab w:val="left" w:pos="1530"/>
+        </w:tabs>
+      </w:pPr>
+    </w:p>
+    <w:p>
+      <w:pPr>
+        <w:tabs>
+          <w:tab w:val="left" w:pos="1530"/>
+        </w:tabs>
+      </w:pPr>
+    </w:p>
+    <w:p/>
+    <w:p/>
+    <w:p/>
+    <w:p/>
+    <w:p>
+      <w:pPr>
+        <w:tabs>
+          <w:tab w:val="left" w:pos="2025"/>
+        </w:tabs>
+      </w:pPr>
+      <w:r>
+        <w:tab/>
+      </w:r>
+    </w:p>
+    <w:p>
+      <w:pPr>
+        <w:tabs>
+          <w:tab w:val="left" w:pos="2025"/>
+        </w:tabs>
+      </w:pPr>
+    </w:p>
+    <w:p>
+      <w:pPr>
+        <w:pStyle w:val="Heading2"/>
+        <w:numPr>
+          <w:ilvl w:val="0"/>
+          <w:numId w:val="2"/>
+        </w:numPr>
+        <w:rPr>
+          <w:rFonts w:ascii="Cambria" w:hAnsi="Cambria"/>
+          <w:b/>
+          <w:bCs/>
+          <w:color w:val="auto"/>
+        </w:rPr>
+      </w:pPr>
+      <w:r>
+        <w:rPr>
+          <w:rFonts w:ascii="Cambria" w:hAnsi="Cambria"/>
+          <w:b/>
+          <w:bCs/>
+          <w:color w:val="auto"/>
+        </w:rPr>
+        <w:lastRenderedPageBreak/>
+        <w:t xml:space="preserve">DOKUMENTASI </w:t>
+      </w:r>
+    </w:p>
+    <w:p/>
+    <w:p>
+      <w:pPr>
+        <w:tabs>
+          <w:tab w:val="left" w:pos="1530"/>
+        </w:tabs>
+      </w:pPr>
+      <w:r>
+        <w:rPr>
+          <w:noProof/>
+        </w:rPr>
+        <w:drawing>
+          <wp:inline distT="0" distB="0" distL="0" distR="0" wp14:anchorId="5CEFA813" wp14:editId="16E24823">
+            <wp:extent cx="5731510" cy="2294890"/>
+            <wp:effectExtent l="0" t="0" r="2540" b="0"/>
+            <wp:docPr id="31" name="Picture 31"/>
+            <wp:cNvGraphicFramePr>
+              <a:graphicFrameLocks xmlns:a="http://schemas.openxmlformats.org/drawingml/2006/main" noChangeAspect="1"/>
+            </wp:cNvGraphicFramePr>
+            <a:graphic xmlns:a="http://schemas.openxmlformats.org/drawingml/2006/main">
+              <a:graphicData uri="http://schemas.openxmlformats.org/drawingml/2006/picture">
+                <pic:pic xmlns:pic="http://schemas.openxmlformats.org/drawingml/2006/picture">
+                  <pic:nvPicPr>
+                    <pic:cNvPr id="31" name="Picture 31"/>
+                    <pic:cNvPicPr/>
+                  </pic:nvPicPr>
+                  <pic:blipFill>
+                    <a:blip r:embed="rId23">
+                      <a:extLst>
+                        <a:ext uri="{28A0092B-C50C-407E-A947-70E740481C1C}">
+                          <a14:useLocalDpi xmlns:a14="http://schemas.microsoft.com/office/drawing/2010/main" val="0"/>
+                        </a:ext>
+                      </a:extLst>
+                    </a:blip>
+                    <a:stretch>
+                      <a:fillRect/>
+                    </a:stretch>
+                  </pic:blipFill>
+                  <pic:spPr>
+                    <a:xfrm>
+                      <a:off x="0" y="0"/>
+                      <a:ext cx="5731510" cy="2294890"/>
+                    </a:xfrm>
+                    <a:prstGeom prst="rect">
+                      <a:avLst/>
+                    </a:prstGeom>
+                  </pic:spPr>
+                </pic:pic>
+              </a:graphicData>
+            </a:graphic>
+          </wp:inline>
+        </w:drawing>
+      </w:r>
+    </w:p>
+    <w:p>
+      <w:pPr>
+        <w:tabs>
+          <w:tab w:val="left" w:pos="1530"/>
+        </w:tabs>
+      </w:pPr>
+      <w:r>
+        <w:rPr>
+          <w:noProof/>
+        </w:rPr>
+        <w:drawing>
+          <wp:inline distT="0" distB="0" distL="0" distR="0" wp14:anchorId="29CE2B69" wp14:editId="4BB0DF53">
+            <wp:extent cx="5731510" cy="3060700"/>
+            <wp:effectExtent l="0" t="0" r="2540" b="6350"/>
+            <wp:docPr id="32" name="Picture 32"/>
+            <wp:cNvGraphicFramePr>
+              <a:graphicFrameLocks xmlns:a="http://schemas.openxmlformats.org/drawingml/2006/main" noChangeAspect="1"/>
+            </wp:cNvGraphicFramePr>
+            <a:graphic xmlns:a="http://schemas.openxmlformats.org/drawingml/2006/main">
+              <a:graphicData uri="http://schemas.openxmlformats.org/drawingml/2006/picture">
+                <pic:pic xmlns:pic="http://schemas.openxmlformats.org/drawingml/2006/picture">
+                  <pic:nvPicPr>
+                    <pic:cNvPr id="32" name="Picture 32"/>
+                    <pic:cNvPicPr/>
+                  </pic:nvPicPr>
+                  <pic:blipFill rotWithShape="1">
+                    <a:blip r:embed="rId24">
+                      <a:extLst>
+                        <a:ext uri="{28A0092B-C50C-407E-A947-70E740481C1C}">
+                          <a14:useLocalDpi xmlns:a14="http://schemas.microsoft.com/office/drawing/2010/main" val="0"/>
+                        </a:ext>
+                      </a:extLst>
+                    </a:blip>
+                    <a:srcRect t="5024"/>
+                    <a:stretch/>
+                  </pic:blipFill>
+                  <pic:spPr bwMode="auto">
+                    <a:xfrm>
+                      <a:off x="0" y="0"/>
+                      <a:ext cx="5731510" cy="3060700"/>
+                    </a:xfrm>
+                    <a:prstGeom prst="rect">
+                      <a:avLst/>
+                    </a:prstGeom>
+                    <a:ln>
+                      <a:noFill/>
+                    </a:ln>
+                    <a:extLst>
+                      <a:ext uri="{53640926-AAD7-44D8-BBD7-CCE9431645EC}">
+                        <a14:shadowObscured xmlns:a14="http://schemas.microsoft.com/office/drawing/2010/main"/>
+                      </a:ext>
+                    </a:extLst>
+                  </pic:spPr>
+                </pic:pic>
+              </a:graphicData>
+            </a:graphic>
+          </wp:inline>
+        </w:drawing>
+      </w:r>
     </w:p>
     <w:sectPr>
       <w:pgSz w:w="11906" w:h="16838"/>
@@ -20794,7 +21784,7 @@
 </file>
 
 <file path=word/numbering.xml><?xml version="1.0" encoding="utf-8"?>
-<w:numbering xmlns:wpc="http://schemas.microsoft.com/office/word/2010/wordprocessingCanvas" xmlns:cx="http://schemas.microsoft.com/office/drawing/2014/chartex" xmlns:cx1="http://schemas.microsoft.com/office/drawing/2015/9/8/chartex" xmlns:cx2="http://schemas.microsoft.com/office/drawing/2015/10/21/chartex" xmlns:cx3="http://schemas.microsoft.com/office/drawing/2016/5/9/chartex" xmlns:cx4="http://schemas.microsoft.com/office/drawing/2016/5/10/chartex" xmlns:cx5="http://schemas.microsoft.com/office/drawing/2016/5/11/chartex" xmlns:cx6="http://schemas.microsoft.com/office/drawing/2016/5/12/chartex" xmlns:cx7="http://schemas.microsoft.com/office/drawing/2016/5/13/chartex" xmlns:cx8="http://schemas.microsoft.com/office/drawing/2016/5/14/chartex" xmlns:mc="http://schemas.openxmlformats.org/markup-compatibility/2006" xmlns:aink="http://schemas.microsoft.com/office/drawing/2016/ink" xmlns:am3d="http://schemas.microsoft.com/office/drawing/2017/model3d" xmlns:o="urn:schemas-microsoft-com:office:office" xmlns:oel="http://schemas.microsoft.com/office/2019/extlst" xmlns:r="http://schemas.openxmlformats.org/officeDocument/2006/relationships" xmlns:m="http://schemas.openxmlformats.org/officeDocument/2006/math" xmlns:v="urn:schemas-microsoft-com:vml" xmlns:wp14="http://schemas.microsoft.com/office/word/2010/wordprocessingDrawing" xmlns:wp="http://schemas.openxmlformats.org/drawingml/2006/wordprocessingDrawing" xmlns:w10="urn:schemas-microsoft-com:office:word" xmlns:w="http://schemas.openxmlformats.org/wordprocessingml/2006/main" xmlns:w14="http://schemas.microsoft.com/office/word/2010/wordml" xmlns:w15="http://schemas.microsoft.com/office/word/2012/wordml" xmlns:w16cex="http://schemas.microsoft.com/office/word/2018/wordml/cex" xmlns:w16cid="http://schemas.microsoft.com/office/word/2016/wordml/cid" xmlns:w16="http://schemas.microsoft.com/office/word/2018/wordml" xmlns:w16du="http://schemas.microsoft.com/office/word/2023/wordml/word16du" xmlns:w16sdtdh="http://schemas.microsoft.com/office/word/2020/wordml/sdtdatahash" xmlns:w16se="http://schemas.microsoft.com/office/word/2015/wordml/symex" xmlns:wpg="http://schemas.microsoft.com/office/word/2010/wordprocessingGroup" xmlns:wpi="http://schemas.microsoft.com/office/word/2010/wordprocessingInk" xmlns:wne="http://schemas.microsoft.com/office/word/2006/wordml" xmlns:wps="http://schemas.microsoft.com/office/word/2010/wordprocessingShape" mc:Ignorable="w14 w15 w16se w16cid w16 w16cex w16sdtdh wp14">
+<w:numbering xmlns:wpc="http://schemas.microsoft.com/office/word/2010/wordprocessingCanvas" xmlns:cx="http://schemas.microsoft.com/office/drawing/2014/chartex" xmlns:cx1="http://schemas.microsoft.com/office/drawing/2015/9/8/chartex" xmlns:cx2="http://schemas.microsoft.com/office/drawing/2015/10/21/chartex" xmlns:cx3="http://schemas.microsoft.com/office/drawing/2016/5/9/chartex" xmlns:cx4="http://schemas.microsoft.com/office/drawing/2016/5/10/chartex" xmlns:cx5="http://schemas.microsoft.com/office/drawing/2016/5/11/chartex" xmlns:cx6="http://schemas.microsoft.com/office/drawing/2016/5/12/chartex" xmlns:cx7="http://schemas.microsoft.com/office/drawing/2016/5/13/chartex" xmlns:cx8="http://schemas.microsoft.com/office/drawing/2016/5/14/chartex" xmlns:mc="http://schemas.openxmlformats.org/markup-compatibility/2006" xmlns:aink="http://schemas.microsoft.com/office/drawing/2016/ink" xmlns:am3d="http://schemas.microsoft.com/office/drawing/2017/model3d" xmlns:o="urn:schemas-microsoft-com:office:office" xmlns:r="http://schemas.openxmlformats.org/officeDocument/2006/relationships" xmlns:m="http://schemas.openxmlformats.org/officeDocument/2006/math" xmlns:v="urn:schemas-microsoft-com:vml" xmlns:wp14="http://schemas.microsoft.com/office/word/2010/wordprocessingDrawing" xmlns:wp="http://schemas.openxmlformats.org/drawingml/2006/wordprocessingDrawing" xmlns:w10="urn:schemas-microsoft-com:office:word" xmlns:w="http://schemas.openxmlformats.org/wordprocessingml/2006/main" xmlns:w14="http://schemas.microsoft.com/office/word/2010/wordml" xmlns:w15="http://schemas.microsoft.com/office/word/2012/wordml" xmlns:w16cex="http://schemas.microsoft.com/office/word/2018/wordml/cex" xmlns:w16cid="http://schemas.microsoft.com/office/word/2016/wordml/cid" xmlns:w16="http://schemas.microsoft.com/office/word/2018/wordml" xmlns:w16sdtdh="http://schemas.microsoft.com/office/word/2020/wordml/sdtdatahash" xmlns:w16se="http://schemas.microsoft.com/office/word/2015/wordml/symex" xmlns:wpg="http://schemas.microsoft.com/office/word/2010/wordprocessingGroup" xmlns:wpi="http://schemas.microsoft.com/office/word/2010/wordprocessingInk" xmlns:wne="http://schemas.microsoft.com/office/word/2006/wordml" xmlns:wps="http://schemas.microsoft.com/office/word/2010/wordprocessingShape" mc:Ignorable="w14 w15 w16se w16cid w16 w16cex w16sdtdh wp14">
   <w:abstractNum w:abstractNumId="0" w15:restartNumberingAfterBreak="0">
     <w:nsid w:val="353D1700"/>
     <w:multiLevelType w:val="hybridMultilevel"/>
@@ -20884,7 +21874,7 @@
   <w:abstractNum w:abstractNumId="1" w15:restartNumberingAfterBreak="0">
     <w:nsid w:val="51196BB7"/>
     <w:multiLevelType w:val="hybridMultilevel"/>
-    <w:tmpl w:val="C1F440B8"/>
+    <w:tmpl w:val="E3C0FEE0"/>
     <w:lvl w:ilvl="0" w:tplc="38090013">
       <w:start w:val="1"/>
       <w:numFmt w:val="upperRoman"/>
@@ -21225,19 +22215,19 @@
       </w:pPr>
     </w:lvl>
   </w:abstractNum>
-  <w:num w:numId="1" w16cid:durableId="1049114933">
+  <w:num w:numId="1">
     <w:abstractNumId w:val="3"/>
   </w:num>
-  <w:num w:numId="2" w16cid:durableId="818961699">
+  <w:num w:numId="2">
     <w:abstractNumId w:val="1"/>
   </w:num>
-  <w:num w:numId="3" w16cid:durableId="1537618941">
+  <w:num w:numId="3">
     <w:abstractNumId w:val="4"/>
   </w:num>
-  <w:num w:numId="4" w16cid:durableId="913584420">
+  <w:num w:numId="4">
     <w:abstractNumId w:val="2"/>
   </w:num>
-  <w:num w:numId="5" w16cid:durableId="240599521">
+  <w:num w:numId="5">
     <w:abstractNumId w:val="0"/>
   </w:num>
 </w:numbering>

</xml_diff>